<commit_message>
Added additional details and figure.
</commit_message>
<xml_diff>
--- a/Journal of Electronic Imaging/Formulas and Derivations Stereo.docx
+++ b/Journal of Electronic Imaging/Formulas and Derivations Stereo.docx
@@ -52,7 +52,54 @@
         <w:t xml:space="preserve"> rig</w:t>
       </w:r>
     </w:p>
-    <w:p/>
+    <w:p>
+      <w:r>
+        <w:t>Figure from \Dissertation\My Papers\Figures\JEI_Stereo.ai:</w:t>
+      </w:r>
+    </w:p>
+    <w:p>
+      <w:r>
+        <w:rPr>
+          <w:noProof/>
+        </w:rPr>
+        <w:drawing>
+          <wp:inline distT="0" distB="0" distL="0" distR="0">
+            <wp:extent cx="5945717" cy="4165600"/>
+            <wp:effectExtent l="19050" t="0" r="0" b="0"/>
+            <wp:docPr id="1" name="Picture 0" descr="JEI_Stereo.png"/>
+            <wp:cNvGraphicFramePr>
+              <a:graphicFrameLocks xmlns:a="http://schemas.openxmlformats.org/drawingml/2006/main" noChangeAspect="1"/>
+            </wp:cNvGraphicFramePr>
+            <a:graphic xmlns:a="http://schemas.openxmlformats.org/drawingml/2006/main">
+              <a:graphicData uri="http://schemas.openxmlformats.org/drawingml/2006/picture">
+                <pic:pic xmlns:pic="http://schemas.openxmlformats.org/drawingml/2006/picture">
+                  <pic:nvPicPr>
+                    <pic:cNvPr id="0" name="JEI_Stereo.png"/>
+                    <pic:cNvPicPr/>
+                  </pic:nvPicPr>
+                  <pic:blipFill>
+                    <a:blip r:embed="rId7" cstate="print"/>
+                    <a:srcRect t="46230"/>
+                    <a:stretch>
+                      <a:fillRect/>
+                    </a:stretch>
+                  </pic:blipFill>
+                  <pic:spPr>
+                    <a:xfrm>
+                      <a:off x="0" y="0"/>
+                      <a:ext cx="5945717" cy="4165600"/>
+                    </a:xfrm>
+                    <a:prstGeom prst="rect">
+                      <a:avLst/>
+                    </a:prstGeom>
+                  </pic:spPr>
+                </pic:pic>
+              </a:graphicData>
+            </a:graphic>
+          </wp:inline>
+        </w:drawing>
+      </w:r>
+    </w:p>
     <w:p>
       <w:r>
         <w:t>Projection Equations</w:t>
@@ -763,6 +810,7 @@
         <w:rPr>
           <w:rFonts w:eastAsiaTheme="minorEastAsia"/>
         </w:rPr>
+        <w:lastRenderedPageBreak/>
         <w:tab/>
         <w:t xml:space="preserve"> </w:t>
       </w:r>
@@ -2497,7 +2545,6 @@
         <w:rPr>
           <w:rFonts w:eastAsiaTheme="minorEastAsia"/>
         </w:rPr>
-        <w:lastRenderedPageBreak/>
         <w:t>For a discrete implementation</w:t>
       </w:r>
       <w:r>
@@ -2512,68 +2559,6 @@
         </w:rPr>
         <w:t>:</w:t>
       </w:r>
-    </w:p>
-    <w:p>
-      <w:pPr>
-        <w:tabs>
-          <w:tab w:val="center" w:pos="4867"/>
-          <w:tab w:val="right" w:pos="9720"/>
-        </w:tabs>
-        <w:rPr>
-          <w:rFonts w:eastAsiaTheme="minorEastAsia"/>
-        </w:rPr>
-      </w:pPr>
-      <w:r>
-        <w:rPr>
-          <w:rFonts w:eastAsiaTheme="minorEastAsia"/>
-        </w:rPr>
-        <w:drawing>
-          <wp:inline distT="0" distB="0" distL="0" distR="0">
-            <wp:extent cx="5486400" cy="2692400"/>
-            <wp:effectExtent l="19050" t="0" r="0" b="0"/>
-            <wp:docPr id="4" name="Picture 1" descr="Draft2_Figure1_Stereo.png"/>
-            <wp:cNvGraphicFramePr>
-              <a:graphicFrameLocks xmlns:a="http://schemas.openxmlformats.org/drawingml/2006/main" noChangeAspect="1"/>
-            </wp:cNvGraphicFramePr>
-            <a:graphic xmlns:a="http://schemas.openxmlformats.org/drawingml/2006/main">
-              <a:graphicData uri="http://schemas.openxmlformats.org/drawingml/2006/picture">
-                <pic:pic xmlns:pic="http://schemas.openxmlformats.org/drawingml/2006/picture">
-                  <pic:nvPicPr>
-                    <pic:cNvPr id="0" name="Draft2_Figure1_Stereo.png"/>
-                    <pic:cNvPicPr/>
-                  </pic:nvPicPr>
-                  <pic:blipFill>
-                    <a:blip r:embed="rId5" cstate="print"/>
-                    <a:stretch>
-                      <a:fillRect/>
-                    </a:stretch>
-                  </pic:blipFill>
-                  <pic:spPr>
-                    <a:xfrm>
-                      <a:off x="0" y="0"/>
-                      <a:ext cx="5486400" cy="2692400"/>
-                    </a:xfrm>
-                    <a:prstGeom prst="rect">
-                      <a:avLst/>
-                    </a:prstGeom>
-                  </pic:spPr>
-                </pic:pic>
-              </a:graphicData>
-            </a:graphic>
-          </wp:inline>
-        </w:drawing>
-      </w:r>
-    </w:p>
-    <w:p>
-      <w:pPr>
-        <w:tabs>
-          <w:tab w:val="center" w:pos="4867"/>
-          <w:tab w:val="right" w:pos="9720"/>
-        </w:tabs>
-        <w:rPr>
-          <w:rFonts w:eastAsiaTheme="minorEastAsia"/>
-        </w:rPr>
-      </w:pPr>
     </w:p>
     <w:p>
       <w:pPr>
@@ -3372,6 +3357,7 @@
         <w:rPr>
           <w:rFonts w:eastAsiaTheme="minorEastAsia"/>
         </w:rPr>
+        <w:lastRenderedPageBreak/>
         <w:t>is the baseline, and</w:t>
       </w:r>
     </w:p>
@@ -3838,7 +3824,6 @@
         <w:rPr>
           <w:rFonts w:eastAsiaTheme="minorEastAsia"/>
         </w:rPr>
-        <w:lastRenderedPageBreak/>
         <w:tab/>
       </w:r>
       <m:oMath>
@@ -6351,7 +6336,6 @@
           <w:rFonts w:eastAsiaTheme="minorEastAsia"/>
         </w:rPr>
         <w:tab/>
-        <w:t xml:space="preserve"> </w:t>
       </w:r>
       <m:oMath>
         <m:r>
@@ -6447,6 +6431,50 @@
                 </m:r>
               </m:sub>
             </m:sSub>
+            <m:d>
+              <m:dPr>
+                <m:ctrlPr>
+                  <w:rPr>
+                    <w:rFonts w:ascii="Cambria Math" w:hAnsi="Cambria Math"/>
+                    <w:i/>
+                  </w:rPr>
+                </m:ctrlPr>
+              </m:dPr>
+              <m:e>
+                <m:sSub>
+                  <m:sSubPr>
+                    <m:ctrlPr>
+                      <w:rPr>
+                        <w:rFonts w:ascii="Cambria Math" w:hAnsi="Cambria Math"/>
+                        <w:i/>
+                      </w:rPr>
+                    </m:ctrlPr>
+                  </m:sSubPr>
+                  <m:e>
+                    <m:r>
+                      <w:rPr>
+                        <w:rFonts w:ascii="Cambria Math" w:hAnsi="Cambria Math"/>
+                      </w:rPr>
+                      <m:t>X</m:t>
+                    </m:r>
+                  </m:e>
+                  <m:sub>
+                    <m:r>
+                      <w:rPr>
+                        <w:rFonts w:ascii="Cambria Math" w:hAnsi="Cambria Math"/>
+                      </w:rPr>
+                      <m:t>l</m:t>
+                    </m:r>
+                  </m:sub>
+                </m:sSub>
+                <m:r>
+                  <w:rPr>
+                    <w:rFonts w:ascii="Cambria Math" w:hAnsi="Cambria Math"/>
+                  </w:rPr>
+                  <m:t>+b</m:t>
+                </m:r>
+              </m:e>
+            </m:d>
             <m:sSub>
               <m:sSubPr>
                 <m:ctrlPr>
@@ -6461,7 +6489,7 @@
                   <w:rPr>
                     <w:rFonts w:ascii="Cambria Math" w:hAnsi="Cambria Math"/>
                   </w:rPr>
-                  <m:t>X</m:t>
+                  <m:t>Z</m:t>
                 </m:r>
               </m:e>
               <m:sub>
@@ -6473,44 +6501,6 @@
                 </m:r>
               </m:sub>
             </m:sSub>
-            <m:r>
-              <w:rPr>
-                <w:rFonts w:ascii="Cambria Math" w:hAnsi="Cambria Math"/>
-              </w:rPr>
-              <m:t>+</m:t>
-            </m:r>
-            <m:sSub>
-              <m:sSubPr>
-                <m:ctrlPr>
-                  <w:rPr>
-                    <w:rFonts w:ascii="Cambria Math" w:hAnsi="Cambria Math"/>
-                    <w:i/>
-                  </w:rPr>
-                </m:ctrlPr>
-              </m:sSubPr>
-              <m:e>
-                <m:r>
-                  <w:rPr>
-                    <w:rFonts w:ascii="Cambria Math" w:hAnsi="Cambria Math"/>
-                  </w:rPr>
-                  <m:t>f</m:t>
-                </m:r>
-              </m:e>
-              <m:sub>
-                <m:r>
-                  <w:rPr>
-                    <w:rFonts w:ascii="Cambria Math" w:hAnsi="Cambria Math"/>
-                  </w:rPr>
-                  <m:t>r</m:t>
-                </m:r>
-              </m:sub>
-            </m:sSub>
-            <m:r>
-              <w:rPr>
-                <w:rFonts w:ascii="Cambria Math" w:hAnsi="Cambria Math"/>
-              </w:rPr>
-              <m:t>b</m:t>
-            </m:r>
             <m:r>
               <w:rPr>
                 <w:rFonts w:ascii="Cambria Math" w:hAnsi="Cambria Math"/>
@@ -6569,44 +6559,50 @@
                 </m:r>
               </m:sub>
             </m:sSub>
-            <m:r>
-              <w:rPr>
-                <w:rFonts w:ascii="Cambria Math" w:hAnsi="Cambria Math"/>
-              </w:rPr>
-              <m:t>-</m:t>
-            </m:r>
-            <m:sSub>
-              <m:sSubPr>
-                <m:ctrlPr>
-                  <w:rPr>
-                    <w:rFonts w:ascii="Cambria Math" w:hAnsi="Cambria Math"/>
-                    <w:i/>
-                  </w:rPr>
-                </m:ctrlPr>
-              </m:sSubPr>
-              <m:e>
-                <m:r>
-                  <w:rPr>
-                    <w:rFonts w:ascii="Cambria Math" w:hAnsi="Cambria Math"/>
-                  </w:rPr>
-                  <m:t>X</m:t>
-                </m:r>
-              </m:e>
-              <m:sub>
-                <m:r>
-                  <w:rPr>
-                    <w:rFonts w:ascii="Cambria Math" w:hAnsi="Cambria Math"/>
-                  </w:rPr>
-                  <m:t>l</m:t>
-                </m:r>
-              </m:sub>
-            </m:sSub>
-            <m:r>
-              <w:rPr>
-                <w:rFonts w:ascii="Cambria Math" w:hAnsi="Cambria Math"/>
-              </w:rPr>
-              <m:t>d</m:t>
-            </m:r>
+            <m:d>
+              <m:dPr>
+                <m:ctrlPr>
+                  <w:rPr>
+                    <w:rFonts w:ascii="Cambria Math" w:hAnsi="Cambria Math"/>
+                    <w:i/>
+                  </w:rPr>
+                </m:ctrlPr>
+              </m:dPr>
+              <m:e>
+                <m:sSub>
+                  <m:sSubPr>
+                    <m:ctrlPr>
+                      <w:rPr>
+                        <w:rFonts w:ascii="Cambria Math" w:hAnsi="Cambria Math"/>
+                        <w:i/>
+                      </w:rPr>
+                    </m:ctrlPr>
+                  </m:sSubPr>
+                  <m:e>
+                    <m:r>
+                      <w:rPr>
+                        <w:rFonts w:ascii="Cambria Math" w:hAnsi="Cambria Math"/>
+                      </w:rPr>
+                      <m:t>Z</m:t>
+                    </m:r>
+                  </m:e>
+                  <m:sub>
+                    <m:r>
+                      <w:rPr>
+                        <w:rFonts w:ascii="Cambria Math" w:hAnsi="Cambria Math"/>
+                      </w:rPr>
+                      <m:t>l</m:t>
+                    </m:r>
+                  </m:sub>
+                </m:sSub>
+                <m:r>
+                  <w:rPr>
+                    <w:rFonts w:ascii="Cambria Math" w:hAnsi="Cambria Math"/>
+                  </w:rPr>
+                  <m:t>+d</m:t>
+                </m:r>
+              </m:e>
+            </m:d>
           </m:num>
           <m:den>
             <m:sSub>
@@ -6635,12 +6631,50 @@
                 </m:r>
               </m:sub>
             </m:sSub>
-            <m:r>
-              <w:rPr>
-                <w:rFonts w:ascii="Cambria Math" w:hAnsi="Cambria Math"/>
-              </w:rPr>
-              <m:t>+d</m:t>
-            </m:r>
+            <m:d>
+              <m:dPr>
+                <m:ctrlPr>
+                  <w:rPr>
+                    <w:rFonts w:ascii="Cambria Math" w:hAnsi="Cambria Math"/>
+                    <w:i/>
+                  </w:rPr>
+                </m:ctrlPr>
+              </m:dPr>
+              <m:e>
+                <m:sSub>
+                  <m:sSubPr>
+                    <m:ctrlPr>
+                      <w:rPr>
+                        <w:rFonts w:ascii="Cambria Math" w:hAnsi="Cambria Math"/>
+                        <w:i/>
+                      </w:rPr>
+                    </m:ctrlPr>
+                  </m:sSubPr>
+                  <m:e>
+                    <m:r>
+                      <w:rPr>
+                        <w:rFonts w:ascii="Cambria Math" w:hAnsi="Cambria Math"/>
+                      </w:rPr>
+                      <m:t>Z</m:t>
+                    </m:r>
+                  </m:e>
+                  <m:sub>
+                    <m:r>
+                      <w:rPr>
+                        <w:rFonts w:ascii="Cambria Math" w:hAnsi="Cambria Math"/>
+                      </w:rPr>
+                      <m:t>l</m:t>
+                    </m:r>
+                  </m:sub>
+                </m:sSub>
+                <m:r>
+                  <w:rPr>
+                    <w:rFonts w:ascii="Cambria Math" w:hAnsi="Cambria Math"/>
+                  </w:rPr>
+                  <m:t>+d</m:t>
+                </m:r>
+              </m:e>
+            </m:d>
           </m:den>
         </m:f>
       </m:oMath>
@@ -6649,13 +6683,7 @@
           <w:rFonts w:eastAsiaTheme="minorEastAsia"/>
         </w:rPr>
         <w:tab/>
-        <w:t>(29</w:t>
-      </w:r>
-      <w:r>
-        <w:rPr>
-          <w:rFonts w:eastAsiaTheme="minorEastAsia"/>
-        </w:rPr>
-        <w:t>)</w:t>
+        <w:t>(29)</w:t>
       </w:r>
     </w:p>
     <w:p>
@@ -6673,7 +6701,6 @@
           <w:rFonts w:eastAsiaTheme="minorEastAsia"/>
         </w:rPr>
         <w:tab/>
-        <w:t xml:space="preserve"> </w:t>
       </w:r>
       <m:oMath>
         <m:r>
@@ -6765,7 +6792,299 @@
                   <w:rPr>
                     <w:rFonts w:ascii="Cambria Math" w:hAnsi="Cambria Math"/>
                   </w:rPr>
-                  <m:t>b</m:t>
+                  <m:t>r</m:t>
+                </m:r>
+              </m:sub>
+            </m:sSub>
+            <m:sSub>
+              <m:sSubPr>
+                <m:ctrlPr>
+                  <w:rPr>
+                    <w:rFonts w:ascii="Cambria Math" w:hAnsi="Cambria Math"/>
+                    <w:i/>
+                  </w:rPr>
+                </m:ctrlPr>
+              </m:sSubPr>
+              <m:e>
+                <m:r>
+                  <w:rPr>
+                    <w:rFonts w:ascii="Cambria Math" w:hAnsi="Cambria Math"/>
+                  </w:rPr>
+                  <m:t>X</m:t>
+                </m:r>
+              </m:e>
+              <m:sub>
+                <m:r>
+                  <w:rPr>
+                    <w:rFonts w:ascii="Cambria Math" w:hAnsi="Cambria Math"/>
+                  </w:rPr>
+                  <m:t>l</m:t>
+                </m:r>
+              </m:sub>
+            </m:sSub>
+            <m:sSub>
+              <m:sSubPr>
+                <m:ctrlPr>
+                  <w:rPr>
+                    <w:rFonts w:ascii="Cambria Math" w:hAnsi="Cambria Math"/>
+                    <w:i/>
+                  </w:rPr>
+                </m:ctrlPr>
+              </m:sSubPr>
+              <m:e>
+                <m:r>
+                  <w:rPr>
+                    <w:rFonts w:ascii="Cambria Math" w:hAnsi="Cambria Math"/>
+                  </w:rPr>
+                  <m:t>Z</m:t>
+                </m:r>
+              </m:e>
+              <m:sub>
+                <m:r>
+                  <w:rPr>
+                    <w:rFonts w:ascii="Cambria Math" w:hAnsi="Cambria Math"/>
+                  </w:rPr>
+                  <m:t>l</m:t>
+                </m:r>
+              </m:sub>
+            </m:sSub>
+            <m:r>
+              <w:rPr>
+                <w:rFonts w:ascii="Cambria Math" w:hAnsi="Cambria Math"/>
+              </w:rPr>
+              <m:t>+</m:t>
+            </m:r>
+            <m:sSub>
+              <m:sSubPr>
+                <m:ctrlPr>
+                  <w:rPr>
+                    <w:rFonts w:ascii="Cambria Math" w:hAnsi="Cambria Math"/>
+                    <w:i/>
+                  </w:rPr>
+                </m:ctrlPr>
+              </m:sSubPr>
+              <m:e>
+                <m:r>
+                  <w:rPr>
+                    <w:rFonts w:ascii="Cambria Math" w:hAnsi="Cambria Math"/>
+                  </w:rPr>
+                  <m:t>f</m:t>
+                </m:r>
+              </m:e>
+              <m:sub>
+                <m:r>
+                  <w:rPr>
+                    <w:rFonts w:ascii="Cambria Math" w:hAnsi="Cambria Math"/>
+                  </w:rPr>
+                  <m:t>r</m:t>
+                </m:r>
+              </m:sub>
+            </m:sSub>
+            <m:r>
+              <w:rPr>
+                <w:rFonts w:ascii="Cambria Math" w:hAnsi="Cambria Math"/>
+              </w:rPr>
+              <m:t>b</m:t>
+            </m:r>
+            <m:sSub>
+              <m:sSubPr>
+                <m:ctrlPr>
+                  <w:rPr>
+                    <w:rFonts w:ascii="Cambria Math" w:hAnsi="Cambria Math"/>
+                    <w:i/>
+                  </w:rPr>
+                </m:ctrlPr>
+              </m:sSubPr>
+              <m:e>
+                <m:r>
+                  <w:rPr>
+                    <w:rFonts w:ascii="Cambria Math" w:hAnsi="Cambria Math"/>
+                  </w:rPr>
+                  <m:t>Z</m:t>
+                </m:r>
+              </m:e>
+              <m:sub>
+                <m:r>
+                  <w:rPr>
+                    <w:rFonts w:ascii="Cambria Math" w:hAnsi="Cambria Math"/>
+                  </w:rPr>
+                  <m:t>l</m:t>
+                </m:r>
+              </m:sub>
+            </m:sSub>
+            <m:r>
+              <w:rPr>
+                <w:rFonts w:ascii="Cambria Math" w:hAnsi="Cambria Math"/>
+              </w:rPr>
+              <m:t>-</m:t>
+            </m:r>
+            <m:sSub>
+              <m:sSubPr>
+                <m:ctrlPr>
+                  <w:rPr>
+                    <w:rFonts w:ascii="Cambria Math" w:hAnsi="Cambria Math"/>
+                    <w:i/>
+                  </w:rPr>
+                </m:ctrlPr>
+              </m:sSubPr>
+              <m:e>
+                <m:r>
+                  <w:rPr>
+                    <w:rFonts w:ascii="Cambria Math" w:hAnsi="Cambria Math"/>
+                  </w:rPr>
+                  <m:t>f</m:t>
+                </m:r>
+              </m:e>
+              <m:sub>
+                <m:r>
+                  <w:rPr>
+                    <w:rFonts w:ascii="Cambria Math" w:hAnsi="Cambria Math"/>
+                  </w:rPr>
+                  <m:t>l</m:t>
+                </m:r>
+              </m:sub>
+            </m:sSub>
+            <m:sSub>
+              <m:sSubPr>
+                <m:ctrlPr>
+                  <w:rPr>
+                    <w:rFonts w:ascii="Cambria Math" w:hAnsi="Cambria Math"/>
+                    <w:i/>
+                  </w:rPr>
+                </m:ctrlPr>
+              </m:sSubPr>
+              <m:e>
+                <m:r>
+                  <w:rPr>
+                    <w:rFonts w:ascii="Cambria Math" w:hAnsi="Cambria Math"/>
+                  </w:rPr>
+                  <m:t>X</m:t>
+                </m:r>
+              </m:e>
+              <m:sub>
+                <m:r>
+                  <w:rPr>
+                    <w:rFonts w:ascii="Cambria Math" w:hAnsi="Cambria Math"/>
+                  </w:rPr>
+                  <m:t>l</m:t>
+                </m:r>
+              </m:sub>
+            </m:sSub>
+            <m:sSub>
+              <m:sSubPr>
+                <m:ctrlPr>
+                  <w:rPr>
+                    <w:rFonts w:ascii="Cambria Math" w:hAnsi="Cambria Math"/>
+                    <w:i/>
+                  </w:rPr>
+                </m:ctrlPr>
+              </m:sSubPr>
+              <m:e>
+                <m:r>
+                  <w:rPr>
+                    <w:rFonts w:ascii="Cambria Math" w:hAnsi="Cambria Math"/>
+                  </w:rPr>
+                  <m:t>Z</m:t>
+                </m:r>
+              </m:e>
+              <m:sub>
+                <m:r>
+                  <w:rPr>
+                    <w:rFonts w:ascii="Cambria Math" w:hAnsi="Cambria Math"/>
+                  </w:rPr>
+                  <m:t>l</m:t>
+                </m:r>
+              </m:sub>
+            </m:sSub>
+            <m:r>
+              <w:rPr>
+                <w:rFonts w:ascii="Cambria Math" w:hAnsi="Cambria Math"/>
+              </w:rPr>
+              <m:t>-</m:t>
+            </m:r>
+            <m:sSub>
+              <m:sSubPr>
+                <m:ctrlPr>
+                  <w:rPr>
+                    <w:rFonts w:ascii="Cambria Math" w:hAnsi="Cambria Math"/>
+                    <w:i/>
+                  </w:rPr>
+                </m:ctrlPr>
+              </m:sSubPr>
+              <m:e>
+                <m:r>
+                  <w:rPr>
+                    <w:rFonts w:ascii="Cambria Math" w:hAnsi="Cambria Math"/>
+                  </w:rPr>
+                  <m:t>f</m:t>
+                </m:r>
+              </m:e>
+              <m:sub>
+                <m:r>
+                  <w:rPr>
+                    <w:rFonts w:ascii="Cambria Math" w:hAnsi="Cambria Math"/>
+                  </w:rPr>
+                  <m:t>l</m:t>
+                </m:r>
+              </m:sub>
+            </m:sSub>
+            <m:sSub>
+              <m:sSubPr>
+                <m:ctrlPr>
+                  <w:rPr>
+                    <w:rFonts w:ascii="Cambria Math" w:hAnsi="Cambria Math"/>
+                    <w:i/>
+                  </w:rPr>
+                </m:ctrlPr>
+              </m:sSubPr>
+              <m:e>
+                <m:r>
+                  <w:rPr>
+                    <w:rFonts w:ascii="Cambria Math" w:hAnsi="Cambria Math"/>
+                  </w:rPr>
+                  <m:t>X</m:t>
+                </m:r>
+              </m:e>
+              <m:sub>
+                <m:r>
+                  <w:rPr>
+                    <w:rFonts w:ascii="Cambria Math" w:hAnsi="Cambria Math"/>
+                  </w:rPr>
+                  <m:t>l</m:t>
+                </m:r>
+              </m:sub>
+            </m:sSub>
+            <m:r>
+              <w:rPr>
+                <w:rFonts w:ascii="Cambria Math" w:hAnsi="Cambria Math"/>
+              </w:rPr>
+              <m:t>d</m:t>
+            </m:r>
+          </m:num>
+          <m:den>
+            <m:sSub>
+              <m:sSubPr>
+                <m:ctrlPr>
+                  <w:rPr>
+                    <w:rFonts w:ascii="Cambria Math" w:hAnsi="Cambria Math"/>
+                    <w:i/>
+                  </w:rPr>
+                </m:ctrlPr>
+              </m:sSubPr>
+              <m:e>
+                <m:r>
+                  <w:rPr>
+                    <w:rFonts w:ascii="Cambria Math" w:hAnsi="Cambria Math"/>
+                  </w:rPr>
+                  <m:t>Z</m:t>
+                </m:r>
+              </m:e>
+              <m:sub>
+                <m:r>
+                  <w:rPr>
+                    <w:rFonts w:ascii="Cambria Math" w:hAnsi="Cambria Math"/>
+                  </w:rPr>
+                  <m:t>l</m:t>
                 </m:r>
               </m:sub>
             </m:sSub>
@@ -6779,6 +7098,1241 @@
                 </m:ctrlPr>
               </m:dPr>
               <m:e>
+                <m:sSub>
+                  <m:sSubPr>
+                    <m:ctrlPr>
+                      <w:rPr>
+                        <w:rFonts w:ascii="Cambria Math" w:hAnsi="Cambria Math"/>
+                        <w:i/>
+                      </w:rPr>
+                    </m:ctrlPr>
+                  </m:sSubPr>
+                  <m:e>
+                    <m:r>
+                      <w:rPr>
+                        <w:rFonts w:ascii="Cambria Math" w:hAnsi="Cambria Math"/>
+                      </w:rPr>
+                      <m:t>Z</m:t>
+                    </m:r>
+                  </m:e>
+                  <m:sub>
+                    <m:r>
+                      <w:rPr>
+                        <w:rFonts w:ascii="Cambria Math" w:hAnsi="Cambria Math"/>
+                      </w:rPr>
+                      <m:t>l</m:t>
+                    </m:r>
+                  </m:sub>
+                </m:sSub>
+                <m:r>
+                  <w:rPr>
+                    <w:rFonts w:ascii="Cambria Math" w:hAnsi="Cambria Math"/>
+                  </w:rPr>
+                  <m:t>+d</m:t>
+                </m:r>
+              </m:e>
+            </m:d>
+          </m:den>
+        </m:f>
+      </m:oMath>
+      <w:r>
+        <w:rPr>
+          <w:rFonts w:eastAsiaTheme="minorEastAsia"/>
+        </w:rPr>
+        <w:tab/>
+        <w:t>(30)</w:t>
+      </w:r>
+    </w:p>
+    <w:p>
+      <w:pPr>
+        <w:tabs>
+          <w:tab w:val="center" w:pos="4867"/>
+          <w:tab w:val="right" w:pos="9720"/>
+        </w:tabs>
+        <w:rPr>
+          <w:rFonts w:eastAsiaTheme="minorEastAsia"/>
+        </w:rPr>
+      </w:pPr>
+      <w:r>
+        <w:lastRenderedPageBreak/>
+        <w:tab/>
+      </w:r>
+      <m:oMath>
+        <m:sSub>
+          <m:sSubPr>
+            <m:ctrlPr>
+              <w:rPr>
+                <w:rFonts w:ascii="Cambria Math" w:hAnsi="Cambria Math"/>
+                <w:i/>
+              </w:rPr>
+            </m:ctrlPr>
+          </m:sSubPr>
+          <m:e>
+            <m:r>
+              <w:rPr>
+                <w:rFonts w:ascii="Cambria Math" w:hAnsi="Cambria Math"/>
+              </w:rPr>
+              <m:t>x</m:t>
+            </m:r>
+          </m:e>
+          <m:sub>
+            <m:r>
+              <w:rPr>
+                <w:rFonts w:ascii="Cambria Math" w:hAnsi="Cambria Math"/>
+              </w:rPr>
+              <m:t>l</m:t>
+            </m:r>
+          </m:sub>
+        </m:sSub>
+        <m:sSub>
+          <m:sSubPr>
+            <m:ctrlPr>
+              <w:rPr>
+                <w:rFonts w:ascii="Cambria Math" w:hAnsi="Cambria Math"/>
+                <w:i/>
+              </w:rPr>
+            </m:ctrlPr>
+          </m:sSubPr>
+          <m:e>
+            <m:r>
+              <w:rPr>
+                <w:rFonts w:ascii="Cambria Math" w:hAnsi="Cambria Math"/>
+              </w:rPr>
+              <m:t>Z</m:t>
+            </m:r>
+          </m:e>
+          <m:sub>
+            <m:r>
+              <w:rPr>
+                <w:rFonts w:ascii="Cambria Math" w:hAnsi="Cambria Math"/>
+              </w:rPr>
+              <m:t>l</m:t>
+            </m:r>
+          </m:sub>
+        </m:sSub>
+        <m:r>
+          <w:rPr>
+            <w:rFonts w:ascii="Cambria Math" w:hAnsi="Cambria Math"/>
+          </w:rPr>
+          <m:t>=-</m:t>
+        </m:r>
+        <m:sSub>
+          <m:sSubPr>
+            <m:ctrlPr>
+              <w:rPr>
+                <w:rFonts w:ascii="Cambria Math" w:hAnsi="Cambria Math"/>
+                <w:i/>
+              </w:rPr>
+            </m:ctrlPr>
+          </m:sSubPr>
+          <m:e>
+            <m:r>
+              <w:rPr>
+                <w:rFonts w:ascii="Cambria Math" w:hAnsi="Cambria Math"/>
+              </w:rPr>
+              <m:t>f</m:t>
+            </m:r>
+          </m:e>
+          <m:sub>
+            <m:r>
+              <w:rPr>
+                <w:rFonts w:ascii="Cambria Math" w:hAnsi="Cambria Math"/>
+              </w:rPr>
+              <m:t>l</m:t>
+            </m:r>
+          </m:sub>
+        </m:sSub>
+        <m:sSub>
+          <m:sSubPr>
+            <m:ctrlPr>
+              <w:rPr>
+                <w:rFonts w:ascii="Cambria Math" w:hAnsi="Cambria Math"/>
+                <w:i/>
+              </w:rPr>
+            </m:ctrlPr>
+          </m:sSubPr>
+          <m:e>
+            <m:r>
+              <w:rPr>
+                <w:rFonts w:ascii="Cambria Math" w:hAnsi="Cambria Math"/>
+              </w:rPr>
+              <m:t>X</m:t>
+            </m:r>
+          </m:e>
+          <m:sub>
+            <m:r>
+              <w:rPr>
+                <w:rFonts w:ascii="Cambria Math" w:hAnsi="Cambria Math"/>
+              </w:rPr>
+              <m:t>l</m:t>
+            </m:r>
+          </m:sub>
+        </m:sSub>
+      </m:oMath>
+      <w:r>
+        <w:rPr>
+          <w:rFonts w:eastAsiaTheme="minorEastAsia"/>
+        </w:rPr>
+        <w:tab/>
+        <w:t>(31)</w:t>
+      </w:r>
+    </w:p>
+    <w:p>
+      <w:pPr>
+        <w:tabs>
+          <w:tab w:val="center" w:pos="4867"/>
+          <w:tab w:val="right" w:pos="9720"/>
+        </w:tabs>
+        <w:rPr>
+          <w:rFonts w:eastAsiaTheme="minorEastAsia"/>
+        </w:rPr>
+      </w:pPr>
+      <w:r>
+        <w:rPr>
+          <w:rFonts w:eastAsiaTheme="minorEastAsia"/>
+        </w:rPr>
+        <w:tab/>
+      </w:r>
+      <m:oMath>
+        <m:r>
+          <w:rPr>
+            <w:rFonts w:ascii="Cambria Math" w:hAnsi="Cambria Math" w:cs="Arial"/>
+          </w:rPr>
+          <m:t>h(</m:t>
+        </m:r>
+        <m:sSub>
+          <m:sSubPr>
+            <m:ctrlPr>
+              <w:rPr>
+                <w:rFonts w:ascii="Cambria Math" w:hAnsi="Cambria Math" w:cs="Arial"/>
+                <w:i/>
+              </w:rPr>
+            </m:ctrlPr>
+          </m:sSubPr>
+          <m:e>
+            <m:acc>
+              <m:accPr>
+                <m:chr m:val="̅"/>
+                <m:ctrlPr>
+                  <w:rPr>
+                    <w:rFonts w:ascii="Cambria Math" w:hAnsi="Cambria Math" w:cs="Arial"/>
+                    <w:i/>
+                  </w:rPr>
+                </m:ctrlPr>
+              </m:accPr>
+              <m:e>
+                <m:r>
+                  <w:rPr>
+                    <w:rFonts w:ascii="Cambria Math" w:hAnsi="Cambria Math" w:cs="Arial"/>
+                  </w:rPr>
+                  <m:t>x</m:t>
+                </m:r>
+              </m:e>
+            </m:acc>
+          </m:e>
+          <m:sub>
+            <m:r>
+              <w:rPr>
+                <w:rFonts w:ascii="Cambria Math" w:hAnsi="Cambria Math" w:cs="Arial"/>
+              </w:rPr>
+              <m:t>f</m:t>
+            </m:r>
+          </m:sub>
+        </m:sSub>
+        <m:r>
+          <w:rPr>
+            <w:rFonts w:ascii="Cambria Math" w:hAnsi="Cambria Math" w:cs="Arial"/>
+          </w:rPr>
+          <m:t>)</m:t>
+        </m:r>
+        <m:r>
+          <w:rPr>
+            <w:rFonts w:ascii="Cambria Math" w:hAnsi="Cambria Math"/>
+          </w:rPr>
+          <m:t>=</m:t>
+        </m:r>
+        <m:f>
+          <m:fPr>
+            <m:ctrlPr>
+              <w:rPr>
+                <w:rFonts w:ascii="Cambria Math" w:hAnsi="Cambria Math"/>
+                <w:i/>
+              </w:rPr>
+            </m:ctrlPr>
+          </m:fPr>
+          <m:num>
+            <m:sSub>
+              <m:sSubPr>
+                <m:ctrlPr>
+                  <w:rPr>
+                    <w:rFonts w:ascii="Cambria Math" w:hAnsi="Cambria Math"/>
+                    <w:i/>
+                  </w:rPr>
+                </m:ctrlPr>
+              </m:sSubPr>
+              <m:e>
+                <m:r>
+                  <w:rPr>
+                    <w:rFonts w:ascii="Cambria Math" w:hAnsi="Cambria Math"/>
+                  </w:rPr>
+                  <m:t>f</m:t>
+                </m:r>
+              </m:e>
+              <m:sub>
+                <m:r>
+                  <w:rPr>
+                    <w:rFonts w:ascii="Cambria Math" w:hAnsi="Cambria Math"/>
+                  </w:rPr>
+                  <m:t>r</m:t>
+                </m:r>
+              </m:sub>
+            </m:sSub>
+            <m:sSub>
+              <m:sSubPr>
+                <m:ctrlPr>
+                  <w:rPr>
+                    <w:rFonts w:ascii="Cambria Math" w:hAnsi="Cambria Math"/>
+                    <w:i/>
+                  </w:rPr>
+                </m:ctrlPr>
+              </m:sSubPr>
+              <m:e>
+                <m:r>
+                  <w:rPr>
+                    <w:rFonts w:ascii="Cambria Math" w:hAnsi="Cambria Math"/>
+                  </w:rPr>
+                  <m:t>X</m:t>
+                </m:r>
+              </m:e>
+              <m:sub>
+                <m:r>
+                  <w:rPr>
+                    <w:rFonts w:ascii="Cambria Math" w:hAnsi="Cambria Math"/>
+                  </w:rPr>
+                  <m:t>l</m:t>
+                </m:r>
+              </m:sub>
+            </m:sSub>
+            <m:sSub>
+              <m:sSubPr>
+                <m:ctrlPr>
+                  <w:rPr>
+                    <w:rFonts w:ascii="Cambria Math" w:hAnsi="Cambria Math"/>
+                    <w:i/>
+                  </w:rPr>
+                </m:ctrlPr>
+              </m:sSubPr>
+              <m:e>
+                <m:r>
+                  <w:rPr>
+                    <w:rFonts w:ascii="Cambria Math" w:hAnsi="Cambria Math"/>
+                  </w:rPr>
+                  <m:t>Z</m:t>
+                </m:r>
+              </m:e>
+              <m:sub>
+                <m:r>
+                  <w:rPr>
+                    <w:rFonts w:ascii="Cambria Math" w:hAnsi="Cambria Math"/>
+                  </w:rPr>
+                  <m:t>l</m:t>
+                </m:r>
+              </m:sub>
+            </m:sSub>
+            <m:r>
+              <w:rPr>
+                <w:rFonts w:ascii="Cambria Math" w:hAnsi="Cambria Math"/>
+              </w:rPr>
+              <m:t>+</m:t>
+            </m:r>
+            <m:sSub>
+              <m:sSubPr>
+                <m:ctrlPr>
+                  <w:rPr>
+                    <w:rFonts w:ascii="Cambria Math" w:hAnsi="Cambria Math"/>
+                    <w:i/>
+                  </w:rPr>
+                </m:ctrlPr>
+              </m:sSubPr>
+              <m:e>
+                <m:r>
+                  <w:rPr>
+                    <w:rFonts w:ascii="Cambria Math" w:hAnsi="Cambria Math"/>
+                  </w:rPr>
+                  <m:t>f</m:t>
+                </m:r>
+              </m:e>
+              <m:sub>
+                <m:r>
+                  <w:rPr>
+                    <w:rFonts w:ascii="Cambria Math" w:hAnsi="Cambria Math"/>
+                  </w:rPr>
+                  <m:t>r</m:t>
+                </m:r>
+              </m:sub>
+            </m:sSub>
+            <m:r>
+              <w:rPr>
+                <w:rFonts w:ascii="Cambria Math" w:hAnsi="Cambria Math"/>
+              </w:rPr>
+              <m:t>b</m:t>
+            </m:r>
+            <m:sSub>
+              <m:sSubPr>
+                <m:ctrlPr>
+                  <w:rPr>
+                    <w:rFonts w:ascii="Cambria Math" w:hAnsi="Cambria Math"/>
+                    <w:i/>
+                  </w:rPr>
+                </m:ctrlPr>
+              </m:sSubPr>
+              <m:e>
+                <m:r>
+                  <w:rPr>
+                    <w:rFonts w:ascii="Cambria Math" w:hAnsi="Cambria Math"/>
+                  </w:rPr>
+                  <m:t>Z</m:t>
+                </m:r>
+              </m:e>
+              <m:sub>
+                <m:r>
+                  <w:rPr>
+                    <w:rFonts w:ascii="Cambria Math" w:hAnsi="Cambria Math"/>
+                  </w:rPr>
+                  <m:t>l</m:t>
+                </m:r>
+              </m:sub>
+            </m:sSub>
+            <m:r>
+              <w:rPr>
+                <w:rFonts w:ascii="Cambria Math" w:hAnsi="Cambria Math"/>
+              </w:rPr>
+              <m:t>-</m:t>
+            </m:r>
+            <m:sSub>
+              <m:sSubPr>
+                <m:ctrlPr>
+                  <w:rPr>
+                    <w:rFonts w:ascii="Cambria Math" w:hAnsi="Cambria Math"/>
+                    <w:i/>
+                  </w:rPr>
+                </m:ctrlPr>
+              </m:sSubPr>
+              <m:e>
+                <m:r>
+                  <w:rPr>
+                    <w:rFonts w:ascii="Cambria Math" w:hAnsi="Cambria Math"/>
+                  </w:rPr>
+                  <m:t>f</m:t>
+                </m:r>
+              </m:e>
+              <m:sub>
+                <m:r>
+                  <w:rPr>
+                    <w:rFonts w:ascii="Cambria Math" w:hAnsi="Cambria Math"/>
+                  </w:rPr>
+                  <m:t>l</m:t>
+                </m:r>
+              </m:sub>
+            </m:sSub>
+            <m:sSub>
+              <m:sSubPr>
+                <m:ctrlPr>
+                  <w:rPr>
+                    <w:rFonts w:ascii="Cambria Math" w:hAnsi="Cambria Math"/>
+                    <w:i/>
+                  </w:rPr>
+                </m:ctrlPr>
+              </m:sSubPr>
+              <m:e>
+                <m:r>
+                  <w:rPr>
+                    <w:rFonts w:ascii="Cambria Math" w:hAnsi="Cambria Math"/>
+                  </w:rPr>
+                  <m:t>X</m:t>
+                </m:r>
+              </m:e>
+              <m:sub>
+                <m:r>
+                  <w:rPr>
+                    <w:rFonts w:ascii="Cambria Math" w:hAnsi="Cambria Math"/>
+                  </w:rPr>
+                  <m:t>l</m:t>
+                </m:r>
+              </m:sub>
+            </m:sSub>
+            <m:sSub>
+              <m:sSubPr>
+                <m:ctrlPr>
+                  <w:rPr>
+                    <w:rFonts w:ascii="Cambria Math" w:hAnsi="Cambria Math"/>
+                    <w:i/>
+                  </w:rPr>
+                </m:ctrlPr>
+              </m:sSubPr>
+              <m:e>
+                <m:r>
+                  <w:rPr>
+                    <w:rFonts w:ascii="Cambria Math" w:hAnsi="Cambria Math"/>
+                  </w:rPr>
+                  <m:t>Z</m:t>
+                </m:r>
+              </m:e>
+              <m:sub>
+                <m:r>
+                  <w:rPr>
+                    <w:rFonts w:ascii="Cambria Math" w:hAnsi="Cambria Math"/>
+                  </w:rPr>
+                  <m:t>l</m:t>
+                </m:r>
+              </m:sub>
+            </m:sSub>
+            <m:r>
+              <w:rPr>
+                <w:rFonts w:ascii="Cambria Math" w:hAnsi="Cambria Math"/>
+              </w:rPr>
+              <m:t>-</m:t>
+            </m:r>
+            <m:sSub>
+              <m:sSubPr>
+                <m:ctrlPr>
+                  <w:rPr>
+                    <w:rFonts w:ascii="Cambria Math" w:hAnsi="Cambria Math"/>
+                    <w:i/>
+                  </w:rPr>
+                </m:ctrlPr>
+              </m:sSubPr>
+              <m:e>
+                <m:r>
+                  <w:rPr>
+                    <w:rFonts w:ascii="Cambria Math" w:hAnsi="Cambria Math"/>
+                  </w:rPr>
+                  <m:t>x</m:t>
+                </m:r>
+              </m:e>
+              <m:sub>
+                <m:r>
+                  <w:rPr>
+                    <w:rFonts w:ascii="Cambria Math" w:hAnsi="Cambria Math"/>
+                  </w:rPr>
+                  <m:t>l</m:t>
+                </m:r>
+              </m:sub>
+            </m:sSub>
+            <m:sSub>
+              <m:sSubPr>
+                <m:ctrlPr>
+                  <w:rPr>
+                    <w:rFonts w:ascii="Cambria Math" w:hAnsi="Cambria Math"/>
+                    <w:i/>
+                  </w:rPr>
+                </m:ctrlPr>
+              </m:sSubPr>
+              <m:e>
+                <m:r>
+                  <w:rPr>
+                    <w:rFonts w:ascii="Cambria Math" w:hAnsi="Cambria Math"/>
+                  </w:rPr>
+                  <m:t>Z</m:t>
+                </m:r>
+              </m:e>
+              <m:sub>
+                <m:r>
+                  <w:rPr>
+                    <w:rFonts w:ascii="Cambria Math" w:hAnsi="Cambria Math"/>
+                  </w:rPr>
+                  <m:t>l</m:t>
+                </m:r>
+              </m:sub>
+            </m:sSub>
+            <m:r>
+              <w:rPr>
+                <w:rFonts w:ascii="Cambria Math" w:hAnsi="Cambria Math"/>
+              </w:rPr>
+              <m:t>d</m:t>
+            </m:r>
+          </m:num>
+          <m:den>
+            <m:sSub>
+              <m:sSubPr>
+                <m:ctrlPr>
+                  <w:rPr>
+                    <w:rFonts w:ascii="Cambria Math" w:hAnsi="Cambria Math"/>
+                    <w:i/>
+                  </w:rPr>
+                </m:ctrlPr>
+              </m:sSubPr>
+              <m:e>
+                <m:r>
+                  <w:rPr>
+                    <w:rFonts w:ascii="Cambria Math" w:hAnsi="Cambria Math"/>
+                  </w:rPr>
+                  <m:t>Z</m:t>
+                </m:r>
+              </m:e>
+              <m:sub>
+                <m:r>
+                  <w:rPr>
+                    <w:rFonts w:ascii="Cambria Math" w:hAnsi="Cambria Math"/>
+                  </w:rPr>
+                  <m:t>l</m:t>
+                </m:r>
+              </m:sub>
+            </m:sSub>
+            <m:d>
+              <m:dPr>
+                <m:ctrlPr>
+                  <w:rPr>
+                    <w:rFonts w:ascii="Cambria Math" w:hAnsi="Cambria Math"/>
+                    <w:i/>
+                  </w:rPr>
+                </m:ctrlPr>
+              </m:dPr>
+              <m:e>
+                <m:sSub>
+                  <m:sSubPr>
+                    <m:ctrlPr>
+                      <w:rPr>
+                        <w:rFonts w:ascii="Cambria Math" w:hAnsi="Cambria Math"/>
+                        <w:i/>
+                      </w:rPr>
+                    </m:ctrlPr>
+                  </m:sSubPr>
+                  <m:e>
+                    <m:r>
+                      <w:rPr>
+                        <w:rFonts w:ascii="Cambria Math" w:hAnsi="Cambria Math"/>
+                      </w:rPr>
+                      <m:t>Z</m:t>
+                    </m:r>
+                  </m:e>
+                  <m:sub>
+                    <m:r>
+                      <w:rPr>
+                        <w:rFonts w:ascii="Cambria Math" w:hAnsi="Cambria Math"/>
+                      </w:rPr>
+                      <m:t>l</m:t>
+                    </m:r>
+                  </m:sub>
+                </m:sSub>
+                <m:r>
+                  <w:rPr>
+                    <w:rFonts w:ascii="Cambria Math" w:hAnsi="Cambria Math"/>
+                  </w:rPr>
+                  <m:t>+d</m:t>
+                </m:r>
+              </m:e>
+            </m:d>
+          </m:den>
+        </m:f>
+      </m:oMath>
+      <w:r>
+        <w:rPr>
+          <w:rFonts w:eastAsiaTheme="minorEastAsia"/>
+        </w:rPr>
+        <w:tab/>
+        <w:t>(30)</w:t>
+      </w:r>
+    </w:p>
+    <w:p>
+      <w:pPr>
+        <w:tabs>
+          <w:tab w:val="center" w:pos="4867"/>
+          <w:tab w:val="right" w:pos="9720"/>
+        </w:tabs>
+        <w:rPr>
+          <w:rFonts w:eastAsiaTheme="minorEastAsia"/>
+        </w:rPr>
+      </w:pPr>
+      <w:r>
+        <w:rPr>
+          <w:rFonts w:eastAsiaTheme="minorEastAsia"/>
+        </w:rPr>
+        <w:tab/>
+      </w:r>
+      <m:oMath>
+        <m:r>
+          <w:rPr>
+            <w:rFonts w:ascii="Cambria Math" w:hAnsi="Cambria Math" w:cs="Arial"/>
+          </w:rPr>
+          <m:t>h(</m:t>
+        </m:r>
+        <m:sSub>
+          <m:sSubPr>
+            <m:ctrlPr>
+              <w:rPr>
+                <w:rFonts w:ascii="Cambria Math" w:hAnsi="Cambria Math" w:cs="Arial"/>
+                <w:i/>
+              </w:rPr>
+            </m:ctrlPr>
+          </m:sSubPr>
+          <m:e>
+            <m:acc>
+              <m:accPr>
+                <m:chr m:val="̅"/>
+                <m:ctrlPr>
+                  <w:rPr>
+                    <w:rFonts w:ascii="Cambria Math" w:hAnsi="Cambria Math" w:cs="Arial"/>
+                    <w:i/>
+                  </w:rPr>
+                </m:ctrlPr>
+              </m:accPr>
+              <m:e>
+                <m:r>
+                  <w:rPr>
+                    <w:rFonts w:ascii="Cambria Math" w:hAnsi="Cambria Math" w:cs="Arial"/>
+                  </w:rPr>
+                  <m:t>x</m:t>
+                </m:r>
+              </m:e>
+            </m:acc>
+          </m:e>
+          <m:sub>
+            <m:r>
+              <w:rPr>
+                <w:rFonts w:ascii="Cambria Math" w:hAnsi="Cambria Math" w:cs="Arial"/>
+              </w:rPr>
+              <m:t>f</m:t>
+            </m:r>
+          </m:sub>
+        </m:sSub>
+        <m:r>
+          <w:rPr>
+            <w:rFonts w:ascii="Cambria Math" w:hAnsi="Cambria Math" w:cs="Arial"/>
+          </w:rPr>
+          <m:t>)</m:t>
+        </m:r>
+        <m:r>
+          <w:rPr>
+            <w:rFonts w:ascii="Cambria Math" w:hAnsi="Cambria Math"/>
+          </w:rPr>
+          <m:t>=</m:t>
+        </m:r>
+        <m:f>
+          <m:fPr>
+            <m:ctrlPr>
+              <w:rPr>
+                <w:rFonts w:ascii="Cambria Math" w:hAnsi="Cambria Math"/>
+                <w:i/>
+              </w:rPr>
+            </m:ctrlPr>
+          </m:fPr>
+          <m:num>
+            <m:sSub>
+              <m:sSubPr>
+                <m:ctrlPr>
+                  <w:rPr>
+                    <w:rFonts w:ascii="Cambria Math" w:hAnsi="Cambria Math"/>
+                    <w:i/>
+                  </w:rPr>
+                </m:ctrlPr>
+              </m:sSubPr>
+              <m:e>
+                <m:r>
+                  <w:rPr>
+                    <w:rFonts w:ascii="Cambria Math" w:hAnsi="Cambria Math"/>
+                  </w:rPr>
+                  <m:t>f</m:t>
+                </m:r>
+              </m:e>
+              <m:sub>
+                <m:r>
+                  <w:rPr>
+                    <w:rFonts w:ascii="Cambria Math" w:hAnsi="Cambria Math"/>
+                  </w:rPr>
+                  <m:t>r</m:t>
+                </m:r>
+              </m:sub>
+            </m:sSub>
+            <m:sSub>
+              <m:sSubPr>
+                <m:ctrlPr>
+                  <w:rPr>
+                    <w:rFonts w:ascii="Cambria Math" w:hAnsi="Cambria Math"/>
+                    <w:i/>
+                  </w:rPr>
+                </m:ctrlPr>
+              </m:sSubPr>
+              <m:e>
+                <m:r>
+                  <w:rPr>
+                    <w:rFonts w:ascii="Cambria Math" w:hAnsi="Cambria Math"/>
+                  </w:rPr>
+                  <m:t>X</m:t>
+                </m:r>
+              </m:e>
+              <m:sub>
+                <m:r>
+                  <w:rPr>
+                    <w:rFonts w:ascii="Cambria Math" w:hAnsi="Cambria Math"/>
+                  </w:rPr>
+                  <m:t>l</m:t>
+                </m:r>
+              </m:sub>
+            </m:sSub>
+            <m:r>
+              <w:rPr>
+                <w:rFonts w:ascii="Cambria Math" w:hAnsi="Cambria Math"/>
+              </w:rPr>
+              <m:t>+</m:t>
+            </m:r>
+            <m:sSub>
+              <m:sSubPr>
+                <m:ctrlPr>
+                  <w:rPr>
+                    <w:rFonts w:ascii="Cambria Math" w:hAnsi="Cambria Math"/>
+                    <w:i/>
+                  </w:rPr>
+                </m:ctrlPr>
+              </m:sSubPr>
+              <m:e>
+                <m:r>
+                  <w:rPr>
+                    <w:rFonts w:ascii="Cambria Math" w:hAnsi="Cambria Math"/>
+                  </w:rPr>
+                  <m:t>f</m:t>
+                </m:r>
+              </m:e>
+              <m:sub>
+                <m:r>
+                  <w:rPr>
+                    <w:rFonts w:ascii="Cambria Math" w:hAnsi="Cambria Math"/>
+                  </w:rPr>
+                  <m:t>r</m:t>
+                </m:r>
+              </m:sub>
+            </m:sSub>
+            <m:r>
+              <w:rPr>
+                <w:rFonts w:ascii="Cambria Math" w:hAnsi="Cambria Math"/>
+              </w:rPr>
+              <m:t>b-</m:t>
+            </m:r>
+            <m:sSub>
+              <m:sSubPr>
+                <m:ctrlPr>
+                  <w:rPr>
+                    <w:rFonts w:ascii="Cambria Math" w:hAnsi="Cambria Math"/>
+                    <w:i/>
+                  </w:rPr>
+                </m:ctrlPr>
+              </m:sSubPr>
+              <m:e>
+                <m:r>
+                  <w:rPr>
+                    <w:rFonts w:ascii="Cambria Math" w:hAnsi="Cambria Math"/>
+                  </w:rPr>
+                  <m:t>f</m:t>
+                </m:r>
+              </m:e>
+              <m:sub>
+                <m:r>
+                  <w:rPr>
+                    <w:rFonts w:ascii="Cambria Math" w:hAnsi="Cambria Math"/>
+                  </w:rPr>
+                  <m:t>l</m:t>
+                </m:r>
+              </m:sub>
+            </m:sSub>
+            <m:sSub>
+              <m:sSubPr>
+                <m:ctrlPr>
+                  <w:rPr>
+                    <w:rFonts w:ascii="Cambria Math" w:hAnsi="Cambria Math"/>
+                    <w:i/>
+                  </w:rPr>
+                </m:ctrlPr>
+              </m:sSubPr>
+              <m:e>
+                <m:r>
+                  <w:rPr>
+                    <w:rFonts w:ascii="Cambria Math" w:hAnsi="Cambria Math"/>
+                  </w:rPr>
+                  <m:t>X</m:t>
+                </m:r>
+              </m:e>
+              <m:sub>
+                <m:r>
+                  <w:rPr>
+                    <w:rFonts w:ascii="Cambria Math" w:hAnsi="Cambria Math"/>
+                  </w:rPr>
+                  <m:t>l</m:t>
+                </m:r>
+              </m:sub>
+            </m:sSub>
+            <m:r>
+              <w:rPr>
+                <w:rFonts w:ascii="Cambria Math" w:hAnsi="Cambria Math"/>
+              </w:rPr>
+              <m:t>-</m:t>
+            </m:r>
+            <m:sSub>
+              <m:sSubPr>
+                <m:ctrlPr>
+                  <w:rPr>
+                    <w:rFonts w:ascii="Cambria Math" w:hAnsi="Cambria Math"/>
+                    <w:i/>
+                  </w:rPr>
+                </m:ctrlPr>
+              </m:sSubPr>
+              <m:e>
+                <m:r>
+                  <w:rPr>
+                    <w:rFonts w:ascii="Cambria Math" w:hAnsi="Cambria Math"/>
+                  </w:rPr>
+                  <m:t>x</m:t>
+                </m:r>
+              </m:e>
+              <m:sub>
+                <m:r>
+                  <w:rPr>
+                    <w:rFonts w:ascii="Cambria Math" w:hAnsi="Cambria Math"/>
+                  </w:rPr>
+                  <m:t>l</m:t>
+                </m:r>
+              </m:sub>
+            </m:sSub>
+            <m:r>
+              <w:rPr>
+                <w:rFonts w:ascii="Cambria Math" w:hAnsi="Cambria Math"/>
+              </w:rPr>
+              <m:t>d</m:t>
+            </m:r>
+          </m:num>
+          <m:den>
+            <m:sSub>
+              <m:sSubPr>
+                <m:ctrlPr>
+                  <w:rPr>
+                    <w:rFonts w:ascii="Cambria Math" w:hAnsi="Cambria Math"/>
+                    <w:i/>
+                  </w:rPr>
+                </m:ctrlPr>
+              </m:sSubPr>
+              <m:e>
+                <m:r>
+                  <w:rPr>
+                    <w:rFonts w:ascii="Cambria Math" w:hAnsi="Cambria Math"/>
+                  </w:rPr>
+                  <m:t>Z</m:t>
+                </m:r>
+              </m:e>
+              <m:sub>
+                <m:r>
+                  <w:rPr>
+                    <w:rFonts w:ascii="Cambria Math" w:hAnsi="Cambria Math"/>
+                  </w:rPr>
+                  <m:t>l</m:t>
+                </m:r>
+              </m:sub>
+            </m:sSub>
+            <m:r>
+              <w:rPr>
+                <w:rFonts w:ascii="Cambria Math" w:hAnsi="Cambria Math"/>
+              </w:rPr>
+              <m:t>+d</m:t>
+            </m:r>
+          </m:den>
+        </m:f>
+      </m:oMath>
+      <w:r>
+        <w:rPr>
+          <w:rFonts w:eastAsiaTheme="minorEastAsia"/>
+        </w:rPr>
+        <w:tab/>
+        <w:t>(31</w:t>
+      </w:r>
+      <w:r>
+        <w:rPr>
+          <w:rFonts w:eastAsiaTheme="minorEastAsia"/>
+        </w:rPr>
+        <w:t>)</w:t>
+      </w:r>
+    </w:p>
+    <w:p>
+      <w:pPr>
+        <w:tabs>
+          <w:tab w:val="center" w:pos="4867"/>
+          <w:tab w:val="right" w:pos="9720"/>
+        </w:tabs>
+        <w:rPr>
+          <w:rFonts w:eastAsiaTheme="minorEastAsia"/>
+        </w:rPr>
+      </w:pPr>
+      <w:r>
+        <w:rPr>
+          <w:rFonts w:eastAsiaTheme="minorEastAsia"/>
+        </w:rPr>
+        <w:tab/>
+        <w:t xml:space="preserve"> </w:t>
+      </w:r>
+      <m:oMath>
+        <m:sSub>
+          <m:sSubPr>
+            <m:ctrlPr>
+              <w:rPr>
+                <w:rFonts w:ascii="Cambria Math" w:hAnsi="Cambria Math"/>
+                <w:i/>
+              </w:rPr>
+            </m:ctrlPr>
+          </m:sSubPr>
+          <m:e>
+            <m:r>
+              <w:rPr>
+                <w:rFonts w:ascii="Cambria Math" w:hAnsi="Cambria Math"/>
+              </w:rPr>
+              <m:t>X</m:t>
+            </m:r>
+          </m:e>
+          <m:sub>
+            <m:r>
+              <w:rPr>
+                <w:rFonts w:ascii="Cambria Math" w:hAnsi="Cambria Math"/>
+              </w:rPr>
+              <m:t>l</m:t>
+            </m:r>
+          </m:sub>
+        </m:sSub>
+        <m:r>
+          <w:rPr>
+            <w:rFonts w:ascii="Cambria Math" w:hAnsi="Cambria Math"/>
+          </w:rPr>
+          <m:t>=-</m:t>
+        </m:r>
+        <m:f>
+          <m:fPr>
+            <m:ctrlPr>
+              <w:rPr>
+                <w:rFonts w:ascii="Cambria Math" w:hAnsi="Cambria Math"/>
+                <w:i/>
+              </w:rPr>
+            </m:ctrlPr>
+          </m:fPr>
+          <m:num>
+            <m:sSub>
+              <m:sSubPr>
+                <m:ctrlPr>
+                  <w:rPr>
+                    <w:rFonts w:ascii="Cambria Math" w:hAnsi="Cambria Math"/>
+                    <w:i/>
+                  </w:rPr>
+                </m:ctrlPr>
+              </m:sSubPr>
+              <m:e>
+                <m:r>
+                  <w:rPr>
+                    <w:rFonts w:ascii="Cambria Math" w:hAnsi="Cambria Math"/>
+                  </w:rPr>
+                  <m:t>x</m:t>
+                </m:r>
+              </m:e>
+              <m:sub>
+                <m:r>
+                  <w:rPr>
+                    <w:rFonts w:ascii="Cambria Math" w:hAnsi="Cambria Math"/>
+                  </w:rPr>
+                  <m:t>l</m:t>
+                </m:r>
+              </m:sub>
+            </m:sSub>
+            <m:sSub>
+              <m:sSubPr>
+                <m:ctrlPr>
+                  <w:rPr>
+                    <w:rFonts w:ascii="Cambria Math" w:hAnsi="Cambria Math"/>
+                    <w:i/>
+                  </w:rPr>
+                </m:ctrlPr>
+              </m:sSubPr>
+              <m:e>
+                <m:r>
+                  <w:rPr>
+                    <w:rFonts w:ascii="Cambria Math" w:hAnsi="Cambria Math"/>
+                  </w:rPr>
+                  <m:t>Z</m:t>
+                </m:r>
+              </m:e>
+              <m:sub>
+                <m:r>
+                  <w:rPr>
+                    <w:rFonts w:ascii="Cambria Math" w:hAnsi="Cambria Math"/>
+                  </w:rPr>
+                  <m:t>l</m:t>
+                </m:r>
+              </m:sub>
+            </m:sSub>
+          </m:num>
+          <m:den>
+            <m:sSub>
+              <m:sSubPr>
+                <m:ctrlPr>
+                  <w:rPr>
+                    <w:rFonts w:ascii="Cambria Math" w:hAnsi="Cambria Math"/>
+                    <w:i/>
+                  </w:rPr>
+                </m:ctrlPr>
+              </m:sSubPr>
+              <m:e>
+                <m:r>
+                  <w:rPr>
+                    <w:rFonts w:ascii="Cambria Math" w:hAnsi="Cambria Math"/>
+                  </w:rPr>
+                  <m:t>f</m:t>
+                </m:r>
+              </m:e>
+              <m:sub>
+                <m:r>
+                  <w:rPr>
+                    <w:rFonts w:ascii="Cambria Math" w:hAnsi="Cambria Math"/>
+                  </w:rPr>
+                  <m:t>l</m:t>
+                </m:r>
+              </m:sub>
+            </m:sSub>
+          </m:den>
+        </m:f>
+      </m:oMath>
+      <w:r>
+        <w:rPr>
+          <w:rFonts w:eastAsiaTheme="minorEastAsia"/>
+        </w:rPr>
+        <w:tab/>
+        <w:t>(32</w:t>
+      </w:r>
+      <w:r>
+        <w:rPr>
+          <w:rFonts w:eastAsiaTheme="minorEastAsia"/>
+        </w:rPr>
+        <w:t>)</w:t>
+      </w:r>
+    </w:p>
+    <w:p>
+      <w:pPr>
+        <w:tabs>
+          <w:tab w:val="center" w:pos="4867"/>
+          <w:tab w:val="right" w:pos="9720"/>
+        </w:tabs>
+        <w:rPr>
+          <w:rFonts w:eastAsiaTheme="minorEastAsia"/>
+        </w:rPr>
+      </w:pPr>
+      <w:r>
+        <w:rPr>
+          <w:rFonts w:eastAsiaTheme="minorEastAsia"/>
+        </w:rPr>
+        <w:tab/>
+        <w:t xml:space="preserve"> </w:t>
+      </w:r>
+      <m:oMath>
+        <m:r>
+          <w:rPr>
+            <w:rFonts w:ascii="Cambria Math" w:hAnsi="Cambria Math" w:cs="Arial"/>
+          </w:rPr>
+          <m:t>h(</m:t>
+        </m:r>
+        <m:sSub>
+          <m:sSubPr>
+            <m:ctrlPr>
+              <w:rPr>
+                <w:rFonts w:ascii="Cambria Math" w:hAnsi="Cambria Math" w:cs="Arial"/>
+                <w:i/>
+              </w:rPr>
+            </m:ctrlPr>
+          </m:sSubPr>
+          <m:e>
+            <m:acc>
+              <m:accPr>
+                <m:chr m:val="̅"/>
+                <m:ctrlPr>
+                  <w:rPr>
+                    <w:rFonts w:ascii="Cambria Math" w:hAnsi="Cambria Math" w:cs="Arial"/>
+                    <w:i/>
+                  </w:rPr>
+                </m:ctrlPr>
+              </m:accPr>
+              <m:e>
+                <m:r>
+                  <w:rPr>
+                    <w:rFonts w:ascii="Cambria Math" w:hAnsi="Cambria Math" w:cs="Arial"/>
+                  </w:rPr>
+                  <m:t>x</m:t>
+                </m:r>
+              </m:e>
+            </m:acc>
+          </m:e>
+          <m:sub>
+            <m:r>
+              <w:rPr>
+                <w:rFonts w:ascii="Cambria Math" w:hAnsi="Cambria Math" w:cs="Arial"/>
+              </w:rPr>
+              <m:t>f</m:t>
+            </m:r>
+          </m:sub>
+        </m:sSub>
+        <m:r>
+          <w:rPr>
+            <w:rFonts w:ascii="Cambria Math" w:hAnsi="Cambria Math" w:cs="Arial"/>
+          </w:rPr>
+          <m:t>)</m:t>
+        </m:r>
+        <m:r>
+          <w:rPr>
+            <w:rFonts w:ascii="Cambria Math" w:hAnsi="Cambria Math"/>
+          </w:rPr>
+          <m:t>=</m:t>
+        </m:r>
+        <m:f>
+          <m:fPr>
+            <m:ctrlPr>
+              <w:rPr>
+                <w:rFonts w:ascii="Cambria Math" w:hAnsi="Cambria Math"/>
+                <w:i/>
+              </w:rPr>
+            </m:ctrlPr>
+          </m:fPr>
+          <m:num>
+            <m:sSub>
+              <m:sSubPr>
+                <m:ctrlPr>
+                  <w:rPr>
+                    <w:rFonts w:ascii="Cambria Math" w:hAnsi="Cambria Math"/>
+                    <w:i/>
+                  </w:rPr>
+                </m:ctrlPr>
+              </m:sSubPr>
+              <m:e>
+                <m:r>
+                  <w:rPr>
+                    <w:rFonts w:ascii="Cambria Math" w:hAnsi="Cambria Math"/>
+                  </w:rPr>
+                  <m:t>f</m:t>
+                </m:r>
+              </m:e>
+              <m:sub>
+                <m:r>
+                  <w:rPr>
+                    <w:rFonts w:ascii="Cambria Math" w:hAnsi="Cambria Math"/>
+                  </w:rPr>
+                  <m:t>r</m:t>
+                </m:r>
+              </m:sub>
+            </m:sSub>
+            <m:d>
+              <m:dPr>
+                <m:ctrlPr>
+                  <w:rPr>
+                    <w:rFonts w:ascii="Cambria Math" w:hAnsi="Cambria Math"/>
+                    <w:i/>
+                  </w:rPr>
+                </m:ctrlPr>
+              </m:dPr>
+              <m:e>
+                <m:r>
+                  <w:rPr>
+                    <w:rFonts w:ascii="Cambria Math" w:hAnsi="Cambria Math"/>
+                  </w:rPr>
+                  <m:t>-</m:t>
+                </m:r>
                 <m:f>
                   <m:fPr>
                     <m:ctrlPr>
@@ -6811,16 +8365,36 @@
                           <w:rPr>
                             <w:rFonts w:ascii="Cambria Math" w:hAnsi="Cambria Math"/>
                           </w:rPr>
-                          <m:t>f</m:t>
+                          <m:t>l</m:t>
                         </m:r>
                       </m:sub>
                     </m:sSub>
-                    <m:r>
-                      <w:rPr>
-                        <w:rFonts w:ascii="Cambria Math" w:hAnsi="Cambria Math"/>
-                      </w:rPr>
-                      <m:t>Z</m:t>
-                    </m:r>
+                    <m:sSub>
+                      <m:sSubPr>
+                        <m:ctrlPr>
+                          <w:rPr>
+                            <w:rFonts w:ascii="Cambria Math" w:hAnsi="Cambria Math"/>
+                            <w:i/>
+                          </w:rPr>
+                        </m:ctrlPr>
+                      </m:sSubPr>
+                      <m:e>
+                        <m:r>
+                          <w:rPr>
+                            <w:rFonts w:ascii="Cambria Math" w:hAnsi="Cambria Math"/>
+                          </w:rPr>
+                          <m:t>Z</m:t>
+                        </m:r>
+                      </m:e>
+                      <m:sub>
+                        <m:r>
+                          <w:rPr>
+                            <w:rFonts w:ascii="Cambria Math" w:hAnsi="Cambria Math"/>
+                          </w:rPr>
+                          <m:t>l</m:t>
+                        </m:r>
+                      </m:sub>
+                    </m:sSub>
                   </m:num>
                   <m:den>
                     <m:sSub>
@@ -6845,7 +8419,7 @@
                           <w:rPr>
                             <w:rFonts w:ascii="Cambria Math" w:hAnsi="Cambria Math"/>
                           </w:rPr>
-                          <m:t>f</m:t>
+                          <m:t>l</m:t>
                         </m:r>
                       </m:sub>
                     </m:sSub>
@@ -6857,7 +8431,7 @@
               <w:rPr>
                 <w:rFonts w:ascii="Cambria Math" w:hAnsi="Cambria Math"/>
               </w:rPr>
-              <m:t>Z-</m:t>
+              <m:t>+</m:t>
             </m:r>
             <m:sSub>
               <m:sSubPr>
@@ -6881,7 +8455,39 @@
                   <w:rPr>
                     <w:rFonts w:ascii="Cambria Math" w:hAnsi="Cambria Math"/>
                   </w:rPr>
+                  <m:t>r</m:t>
+                </m:r>
+              </m:sub>
+            </m:sSub>
+            <m:r>
+              <w:rPr>
+                <w:rFonts w:ascii="Cambria Math" w:hAnsi="Cambria Math"/>
+              </w:rPr>
+              <m:t>b-</m:t>
+            </m:r>
+            <m:sSub>
+              <m:sSubPr>
+                <m:ctrlPr>
+                  <w:rPr>
+                    <w:rFonts w:ascii="Cambria Math" w:hAnsi="Cambria Math"/>
+                    <w:i/>
+                  </w:rPr>
+                </m:ctrlPr>
+              </m:sSubPr>
+              <m:e>
+                <m:r>
+                  <w:rPr>
+                    <w:rFonts w:ascii="Cambria Math" w:hAnsi="Cambria Math"/>
+                  </w:rPr>
                   <m:t>f</m:t>
+                </m:r>
+              </m:e>
+              <m:sub>
+                <m:r>
+                  <w:rPr>
+                    <w:rFonts w:ascii="Cambria Math" w:hAnsi="Cambria Math"/>
+                  </w:rPr>
+                  <m:t>l</m:t>
                 </m:r>
               </m:sub>
             </m:sSub>
@@ -6895,6 +8501,12 @@
                 </m:ctrlPr>
               </m:dPr>
               <m:e>
+                <m:r>
+                  <w:rPr>
+                    <w:rFonts w:ascii="Cambria Math" w:hAnsi="Cambria Math"/>
+                  </w:rPr>
+                  <m:t>-</m:t>
+                </m:r>
                 <m:f>
                   <m:fPr>
                     <m:ctrlPr>
@@ -6927,16 +8539,36 @@
                           <w:rPr>
                             <w:rFonts w:ascii="Cambria Math" w:hAnsi="Cambria Math"/>
                           </w:rPr>
-                          <m:t>f</m:t>
+                          <m:t>l</m:t>
                         </m:r>
                       </m:sub>
                     </m:sSub>
-                    <m:r>
-                      <w:rPr>
-                        <w:rFonts w:ascii="Cambria Math" w:hAnsi="Cambria Math"/>
-                      </w:rPr>
-                      <m:t>Z</m:t>
-                    </m:r>
+                    <m:sSub>
+                      <m:sSubPr>
+                        <m:ctrlPr>
+                          <w:rPr>
+                            <w:rFonts w:ascii="Cambria Math" w:hAnsi="Cambria Math"/>
+                            <w:i/>
+                          </w:rPr>
+                        </m:ctrlPr>
+                      </m:sSubPr>
+                      <m:e>
+                        <m:r>
+                          <w:rPr>
+                            <w:rFonts w:ascii="Cambria Math" w:hAnsi="Cambria Math"/>
+                          </w:rPr>
+                          <m:t>Z</m:t>
+                        </m:r>
+                      </m:e>
+                      <m:sub>
+                        <m:r>
+                          <w:rPr>
+                            <w:rFonts w:ascii="Cambria Math" w:hAnsi="Cambria Math"/>
+                          </w:rPr>
+                          <m:t>l</m:t>
+                        </m:r>
+                      </m:sub>
+                    </m:sSub>
                   </m:num>
                   <m:den>
                     <m:sSub>
@@ -6961,7 +8593,7 @@
                           <w:rPr>
                             <w:rFonts w:ascii="Cambria Math" w:hAnsi="Cambria Math"/>
                           </w:rPr>
-                          <m:t>f</m:t>
+                          <m:t>l</m:t>
                         </m:r>
                       </m:sub>
                     </m:sSub>
@@ -6973,7 +8605,7 @@
               <w:rPr>
                 <w:rFonts w:ascii="Cambria Math" w:hAnsi="Cambria Math"/>
               </w:rPr>
-              <m:t>Z-</m:t>
+              <m:t>-</m:t>
             </m:r>
             <m:sSub>
               <m:sSubPr>
@@ -6989,7 +8621,7 @@
                   <w:rPr>
                     <w:rFonts w:ascii="Cambria Math" w:hAnsi="Cambria Math"/>
                   </w:rPr>
-                  <m:t>f</m:t>
+                  <m:t>x</m:t>
                 </m:r>
               </m:e>
               <m:sub>
@@ -6997,126 +8629,50 @@
                   <w:rPr>
                     <w:rFonts w:ascii="Cambria Math" w:hAnsi="Cambria Math"/>
                   </w:rPr>
-                  <m:t>f</m:t>
+                  <m:t>l</m:t>
                 </m:r>
               </m:sub>
             </m:sSub>
-            <m:d>
-              <m:dPr>
-                <m:ctrlPr>
-                  <w:rPr>
-                    <w:rFonts w:ascii="Cambria Math" w:hAnsi="Cambria Math"/>
-                    <w:i/>
-                  </w:rPr>
-                </m:ctrlPr>
-              </m:dPr>
-              <m:e>
-                <m:f>
-                  <m:fPr>
-                    <m:ctrlPr>
-                      <w:rPr>
-                        <w:rFonts w:ascii="Cambria Math" w:hAnsi="Cambria Math"/>
-                        <w:i/>
-                      </w:rPr>
-                    </m:ctrlPr>
-                  </m:fPr>
-                  <m:num>
-                    <m:sSub>
-                      <m:sSubPr>
-                        <m:ctrlPr>
-                          <w:rPr>
-                            <w:rFonts w:ascii="Cambria Math" w:hAnsi="Cambria Math"/>
-                            <w:i/>
-                          </w:rPr>
-                        </m:ctrlPr>
-                      </m:sSubPr>
-                      <m:e>
-                        <m:r>
-                          <w:rPr>
-                            <w:rFonts w:ascii="Cambria Math" w:hAnsi="Cambria Math"/>
-                          </w:rPr>
-                          <m:t>x</m:t>
-                        </m:r>
-                      </m:e>
-                      <m:sub>
-                        <m:r>
-                          <w:rPr>
-                            <w:rFonts w:ascii="Cambria Math" w:hAnsi="Cambria Math"/>
-                          </w:rPr>
-                          <m:t>f</m:t>
-                        </m:r>
-                      </m:sub>
-                    </m:sSub>
-                    <m:r>
-                      <w:rPr>
-                        <w:rFonts w:ascii="Cambria Math" w:hAnsi="Cambria Math"/>
-                      </w:rPr>
-                      <m:t>fZ</m:t>
-                    </m:r>
-                  </m:num>
-                  <m:den>
-                    <m:sSub>
-                      <m:sSubPr>
-                        <m:ctrlPr>
-                          <w:rPr>
-                            <w:rFonts w:ascii="Cambria Math" w:hAnsi="Cambria Math"/>
-                            <w:i/>
-                          </w:rPr>
-                        </m:ctrlPr>
-                      </m:sSubPr>
-                      <m:e>
-                        <m:r>
-                          <w:rPr>
-                            <w:rFonts w:ascii="Cambria Math" w:hAnsi="Cambria Math"/>
-                          </w:rPr>
-                          <m:t>f</m:t>
-                        </m:r>
-                      </m:e>
-                      <m:sub>
-                        <m:r>
-                          <w:rPr>
-                            <w:rFonts w:ascii="Cambria Math" w:hAnsi="Cambria Math"/>
-                          </w:rPr>
-                          <m:t>f</m:t>
-                        </m:r>
-                      </m:sub>
-                    </m:sSub>
-                  </m:den>
-                </m:f>
-              </m:e>
-            </m:d>
-            <m:r>
-              <w:rPr>
-                <w:rFonts w:ascii="Cambria Math" w:hAnsi="Cambria Math"/>
-              </w:rPr>
-              <m:t>b</m:t>
+            <m:r>
+              <w:rPr>
+                <w:rFonts w:ascii="Cambria Math" w:hAnsi="Cambria Math"/>
+              </w:rPr>
+              <m:t>d</m:t>
             </m:r>
           </m:num>
           <m:den>
-            <m:r>
-              <w:rPr>
-                <w:rFonts w:ascii="Cambria Math" w:hAnsi="Cambria Math"/>
-              </w:rPr>
-              <m:t>Z</m:t>
-            </m:r>
-            <m:d>
-              <m:dPr>
-                <m:ctrlPr>
-                  <w:rPr>
-                    <w:rFonts w:ascii="Cambria Math" w:hAnsi="Cambria Math"/>
-                    <w:i/>
-                  </w:rPr>
-                </m:ctrlPr>
-              </m:dPr>
-              <m:e>
-                <m:r>
-                  <w:rPr>
-                    <w:rFonts w:ascii="Cambria Math" w:hAnsi="Cambria Math"/>
-                  </w:rPr>
-                  <m:t>Z+b</m:t>
-                </m:r>
-              </m:e>
-            </m:d>
+            <m:sSub>
+              <m:sSubPr>
+                <m:ctrlPr>
+                  <w:rPr>
+                    <w:rFonts w:ascii="Cambria Math" w:hAnsi="Cambria Math"/>
+                    <w:i/>
+                  </w:rPr>
+                </m:ctrlPr>
+              </m:sSubPr>
+              <m:e>
+                <m:r>
+                  <w:rPr>
+                    <w:rFonts w:ascii="Cambria Math" w:hAnsi="Cambria Math"/>
+                  </w:rPr>
+                  <m:t>Z</m:t>
+                </m:r>
+              </m:e>
+              <m:sub>
+                <m:r>
+                  <w:rPr>
+                    <w:rFonts w:ascii="Cambria Math" w:hAnsi="Cambria Math"/>
+                  </w:rPr>
+                  <m:t>l</m:t>
+                </m:r>
+              </m:sub>
+            </m:sSub>
+            <m:r>
+              <w:rPr>
+                <w:rFonts w:ascii="Cambria Math" w:hAnsi="Cambria Math"/>
+              </w:rPr>
+              <m:t>+d</m:t>
+            </m:r>
           </m:den>
         </m:f>
       </m:oMath>
@@ -7125,7 +8681,13 @@
           <w:rFonts w:eastAsiaTheme="minorEastAsia"/>
         </w:rPr>
         <w:tab/>
-        <w:t>(30)</w:t>
+        <w:t>(33</w:t>
+      </w:r>
+      <w:r>
+        <w:rPr>
+          <w:rFonts w:eastAsiaTheme="minorEastAsia"/>
+        </w:rPr>
+        <w:t>)</w:t>
       </w:r>
     </w:p>
     <w:p>
@@ -7213,32 +8775,6 @@
             </m:ctrlPr>
           </m:fPr>
           <m:num>
-            <m:sSub>
-              <m:sSubPr>
-                <m:ctrlPr>
-                  <w:rPr>
-                    <w:rFonts w:ascii="Cambria Math" w:hAnsi="Cambria Math"/>
-                    <w:i/>
-                  </w:rPr>
-                </m:ctrlPr>
-              </m:sSubPr>
-              <m:e>
-                <m:r>
-                  <w:rPr>
-                    <w:rFonts w:ascii="Cambria Math" w:hAnsi="Cambria Math"/>
-                  </w:rPr>
-                  <m:t>x</m:t>
-                </m:r>
-              </m:e>
-              <m:sub>
-                <m:r>
-                  <w:rPr>
-                    <w:rFonts w:ascii="Cambria Math" w:hAnsi="Cambria Math"/>
-                  </w:rPr>
-                  <m:t>f</m:t>
-                </m:r>
-              </m:sub>
-            </m:sSub>
             <m:d>
               <m:dPr>
                 <m:ctrlPr>
@@ -7249,6 +8785,12 @@
                 </m:ctrlPr>
               </m:dPr>
               <m:e>
+                <m:r>
+                  <w:rPr>
+                    <w:rFonts w:ascii="Cambria Math" w:hAnsi="Cambria Math"/>
+                  </w:rPr>
+                  <m:t>-</m:t>
+                </m:r>
                 <m:f>
                   <m:fPr>
                     <m:ctrlPr>
@@ -7281,7 +8823,7 @@
                           <w:rPr>
                             <w:rFonts w:ascii="Cambria Math" w:hAnsi="Cambria Math"/>
                           </w:rPr>
-                          <m:t>b</m:t>
+                          <m:t>r</m:t>
                         </m:r>
                       </m:sub>
                     </m:sSub>
@@ -7309,27 +8851,233 @@
                           <w:rPr>
                             <w:rFonts w:ascii="Cambria Math" w:hAnsi="Cambria Math"/>
                           </w:rPr>
-                          <m:t>f</m:t>
+                          <m:t>l</m:t>
                         </m:r>
                       </m:sub>
                     </m:sSub>
                   </m:den>
                 </m:f>
-                <m:r>
-                  <w:rPr>
-                    <w:rFonts w:ascii="Cambria Math" w:hAnsi="Cambria Math"/>
-                  </w:rPr>
-                  <m:t>Z-Z-b</m:t>
-                </m:r>
+                <m:sSub>
+                  <m:sSubPr>
+                    <m:ctrlPr>
+                      <w:rPr>
+                        <w:rFonts w:ascii="Cambria Math" w:hAnsi="Cambria Math"/>
+                        <w:i/>
+                      </w:rPr>
+                    </m:ctrlPr>
+                  </m:sSubPr>
+                  <m:e>
+                    <m:r>
+                      <w:rPr>
+                        <w:rFonts w:ascii="Cambria Math" w:hAnsi="Cambria Math"/>
+                      </w:rPr>
+                      <m:t>x</m:t>
+                    </m:r>
+                  </m:e>
+                  <m:sub>
+                    <m:r>
+                      <w:rPr>
+                        <w:rFonts w:ascii="Cambria Math" w:hAnsi="Cambria Math"/>
+                      </w:rPr>
+                      <m:t>l</m:t>
+                    </m:r>
+                  </m:sub>
+                </m:sSub>
+                <m:sSub>
+                  <m:sSubPr>
+                    <m:ctrlPr>
+                      <w:rPr>
+                        <w:rFonts w:ascii="Cambria Math" w:hAnsi="Cambria Math"/>
+                        <w:i/>
+                      </w:rPr>
+                    </m:ctrlPr>
+                  </m:sSubPr>
+                  <m:e>
+                    <m:r>
+                      <w:rPr>
+                        <w:rFonts w:ascii="Cambria Math" w:hAnsi="Cambria Math"/>
+                      </w:rPr>
+                      <m:t>Z</m:t>
+                    </m:r>
+                  </m:e>
+                  <m:sub>
+                    <m:r>
+                      <w:rPr>
+                        <w:rFonts w:ascii="Cambria Math" w:hAnsi="Cambria Math"/>
+                      </w:rPr>
+                      <m:t>l</m:t>
+                    </m:r>
+                  </m:sub>
+                </m:sSub>
               </m:e>
             </m:d>
+            <m:r>
+              <w:rPr>
+                <w:rFonts w:ascii="Cambria Math" w:hAnsi="Cambria Math"/>
+              </w:rPr>
+              <m:t>+</m:t>
+            </m:r>
+            <m:sSub>
+              <m:sSubPr>
+                <m:ctrlPr>
+                  <w:rPr>
+                    <w:rFonts w:ascii="Cambria Math" w:hAnsi="Cambria Math"/>
+                    <w:i/>
+                  </w:rPr>
+                </m:ctrlPr>
+              </m:sSubPr>
+              <m:e>
+                <m:r>
+                  <w:rPr>
+                    <w:rFonts w:ascii="Cambria Math" w:hAnsi="Cambria Math"/>
+                  </w:rPr>
+                  <m:t>f</m:t>
+                </m:r>
+              </m:e>
+              <m:sub>
+                <m:r>
+                  <w:rPr>
+                    <w:rFonts w:ascii="Cambria Math" w:hAnsi="Cambria Math"/>
+                  </w:rPr>
+                  <m:t>r</m:t>
+                </m:r>
+              </m:sub>
+            </m:sSub>
+            <m:r>
+              <w:rPr>
+                <w:rFonts w:ascii="Cambria Math" w:hAnsi="Cambria Math"/>
+              </w:rPr>
+              <m:t>b</m:t>
+            </m:r>
+            <m:r>
+              <w:rPr>
+                <w:rFonts w:ascii="Cambria Math" w:hAnsi="Cambria Math"/>
+              </w:rPr>
+              <m:t>+</m:t>
+            </m:r>
+            <m:sSub>
+              <m:sSubPr>
+                <m:ctrlPr>
+                  <w:rPr>
+                    <w:rFonts w:ascii="Cambria Math" w:hAnsi="Cambria Math"/>
+                    <w:i/>
+                  </w:rPr>
+                </m:ctrlPr>
+              </m:sSubPr>
+              <m:e>
+                <m:r>
+                  <w:rPr>
+                    <w:rFonts w:ascii="Cambria Math" w:hAnsi="Cambria Math"/>
+                  </w:rPr>
+                  <m:t>x</m:t>
+                </m:r>
+              </m:e>
+              <m:sub>
+                <m:r>
+                  <w:rPr>
+                    <w:rFonts w:ascii="Cambria Math" w:hAnsi="Cambria Math"/>
+                  </w:rPr>
+                  <m:t>l</m:t>
+                </m:r>
+              </m:sub>
+            </m:sSub>
+            <m:sSub>
+              <m:sSubPr>
+                <m:ctrlPr>
+                  <w:rPr>
+                    <w:rFonts w:ascii="Cambria Math" w:hAnsi="Cambria Math"/>
+                    <w:i/>
+                  </w:rPr>
+                </m:ctrlPr>
+              </m:sSubPr>
+              <m:e>
+                <m:r>
+                  <w:rPr>
+                    <w:rFonts w:ascii="Cambria Math" w:hAnsi="Cambria Math"/>
+                  </w:rPr>
+                  <m:t>Z</m:t>
+                </m:r>
+              </m:e>
+              <m:sub>
+                <m:r>
+                  <w:rPr>
+                    <w:rFonts w:ascii="Cambria Math" w:hAnsi="Cambria Math"/>
+                  </w:rPr>
+                  <m:t>l</m:t>
+                </m:r>
+              </m:sub>
+            </m:sSub>
+            <m:r>
+              <w:rPr>
+                <w:rFonts w:ascii="Cambria Math" w:hAnsi="Cambria Math"/>
+              </w:rPr>
+              <m:t>-</m:t>
+            </m:r>
+            <m:sSub>
+              <m:sSubPr>
+                <m:ctrlPr>
+                  <w:rPr>
+                    <w:rFonts w:ascii="Cambria Math" w:hAnsi="Cambria Math"/>
+                    <w:i/>
+                  </w:rPr>
+                </m:ctrlPr>
+              </m:sSubPr>
+              <m:e>
+                <m:r>
+                  <w:rPr>
+                    <w:rFonts w:ascii="Cambria Math" w:hAnsi="Cambria Math"/>
+                  </w:rPr>
+                  <m:t>x</m:t>
+                </m:r>
+              </m:e>
+              <m:sub>
+                <m:r>
+                  <w:rPr>
+                    <w:rFonts w:ascii="Cambria Math" w:hAnsi="Cambria Math"/>
+                  </w:rPr>
+                  <m:t>l</m:t>
+                </m:r>
+              </m:sub>
+            </m:sSub>
+            <m:r>
+              <w:rPr>
+                <w:rFonts w:ascii="Cambria Math" w:hAnsi="Cambria Math"/>
+              </w:rPr>
+              <m:t>d</m:t>
+            </m:r>
           </m:num>
           <m:den>
-            <m:r>
-              <w:rPr>
-                <w:rFonts w:ascii="Cambria Math" w:hAnsi="Cambria Math"/>
-              </w:rPr>
-              <m:t>Z+b</m:t>
+            <m:sSub>
+              <m:sSubPr>
+                <m:ctrlPr>
+                  <w:rPr>
+                    <w:rFonts w:ascii="Cambria Math" w:hAnsi="Cambria Math"/>
+                    <w:i/>
+                  </w:rPr>
+                </m:ctrlPr>
+              </m:sSubPr>
+              <m:e>
+                <m:r>
+                  <w:rPr>
+                    <w:rFonts w:ascii="Cambria Math" w:hAnsi="Cambria Math"/>
+                  </w:rPr>
+                  <m:t>Z</m:t>
+                </m:r>
+              </m:e>
+              <m:sub>
+                <m:r>
+                  <w:rPr>
+                    <w:rFonts w:ascii="Cambria Math" w:hAnsi="Cambria Math"/>
+                  </w:rPr>
+                  <m:t>l</m:t>
+                </m:r>
+              </m:sub>
+            </m:sSub>
+            <m:r>
+              <w:rPr>
+                <w:rFonts w:ascii="Cambria Math" w:hAnsi="Cambria Math"/>
+              </w:rPr>
+              <m:t>+d</m:t>
             </m:r>
           </m:den>
         </m:f>
@@ -7339,8 +9087,281 @@
           <w:rFonts w:eastAsiaTheme="minorEastAsia"/>
         </w:rPr>
         <w:tab/>
-        <w:t>(31)</w:t>
-      </w:r>
+        <w:t>(34</w:t>
+      </w:r>
+      <w:r>
+        <w:rPr>
+          <w:rFonts w:eastAsiaTheme="minorEastAsia"/>
+        </w:rPr>
+        <w:t>)</w:t>
+      </w:r>
+    </w:p>
+    <w:p>
+      <w:pPr>
+        <w:tabs>
+          <w:tab w:val="center" w:pos="4867"/>
+          <w:tab w:val="right" w:pos="9720"/>
+        </w:tabs>
+        <w:rPr>
+          <w:rFonts w:eastAsiaTheme="minorEastAsia"/>
+        </w:rPr>
+      </w:pPr>
+    </w:p>
+    <w:p>
+      <w:pPr>
+        <w:tabs>
+          <w:tab w:val="center" w:pos="4867"/>
+          <w:tab w:val="right" w:pos="9720"/>
+        </w:tabs>
+        <w:rPr>
+          <w:rFonts w:eastAsiaTheme="minorEastAsia"/>
+        </w:rPr>
+      </w:pPr>
+      <w:r>
+        <w:rPr>
+          <w:rFonts w:eastAsiaTheme="minorEastAsia"/>
+        </w:rPr>
+        <w:t xml:space="preserve">Test by setting d=0 and </w:t>
+      </w:r>
+      <m:oMath>
+        <m:sSub>
+          <m:sSubPr>
+            <m:ctrlPr>
+              <w:rPr>
+                <w:rFonts w:ascii="Cambria Math" w:hAnsi="Cambria Math"/>
+                <w:i/>
+              </w:rPr>
+            </m:ctrlPr>
+          </m:sSubPr>
+          <m:e>
+            <m:r>
+              <w:rPr>
+                <w:rFonts w:ascii="Cambria Math" w:hAnsi="Cambria Math"/>
+              </w:rPr>
+              <m:t>f</m:t>
+            </m:r>
+          </m:e>
+          <m:sub>
+            <m:r>
+              <w:rPr>
+                <w:rFonts w:ascii="Cambria Math" w:hAnsi="Cambria Math"/>
+              </w:rPr>
+              <m:t>l</m:t>
+            </m:r>
+          </m:sub>
+        </m:sSub>
+        <m:r>
+          <w:rPr>
+            <w:rFonts w:ascii="Cambria Math" w:hAnsi="Cambria Math"/>
+          </w:rPr>
+          <m:t>=</m:t>
+        </m:r>
+        <m:sSub>
+          <m:sSubPr>
+            <m:ctrlPr>
+              <w:rPr>
+                <w:rFonts w:ascii="Cambria Math" w:hAnsi="Cambria Math"/>
+                <w:i/>
+              </w:rPr>
+            </m:ctrlPr>
+          </m:sSubPr>
+          <m:e>
+            <m:r>
+              <w:rPr>
+                <w:rFonts w:ascii="Cambria Math" w:hAnsi="Cambria Math"/>
+              </w:rPr>
+              <m:t>f</m:t>
+            </m:r>
+          </m:e>
+          <m:sub>
+            <m:r>
+              <w:rPr>
+                <w:rFonts w:ascii="Cambria Math" w:hAnsi="Cambria Math"/>
+              </w:rPr>
+              <m:t>r</m:t>
+            </m:r>
+          </m:sub>
+        </m:sSub>
+      </m:oMath>
+      <w:r>
+        <w:rPr>
+          <w:rFonts w:eastAsiaTheme="minorEastAsia"/>
+        </w:rPr>
+        <w:t>:</w:t>
+      </w:r>
+    </w:p>
+    <w:p>
+      <w:pPr>
+        <w:tabs>
+          <w:tab w:val="center" w:pos="4867"/>
+          <w:tab w:val="right" w:pos="9720"/>
+        </w:tabs>
+        <w:rPr>
+          <w:rFonts w:eastAsiaTheme="minorEastAsia"/>
+        </w:rPr>
+      </w:pPr>
+      <w:r>
+        <w:rPr>
+          <w:rFonts w:eastAsiaTheme="minorEastAsia"/>
+        </w:rPr>
+        <w:tab/>
+        <w:t xml:space="preserve"> </w:t>
+      </w:r>
+      <m:oMath>
+        <m:r>
+          <w:rPr>
+            <w:rFonts w:ascii="Cambria Math" w:hAnsi="Cambria Math" w:cs="Arial"/>
+          </w:rPr>
+          <m:t>h(</m:t>
+        </m:r>
+        <m:sSub>
+          <m:sSubPr>
+            <m:ctrlPr>
+              <w:rPr>
+                <w:rFonts w:ascii="Cambria Math" w:hAnsi="Cambria Math" w:cs="Arial"/>
+                <w:i/>
+              </w:rPr>
+            </m:ctrlPr>
+          </m:sSubPr>
+          <m:e>
+            <m:acc>
+              <m:accPr>
+                <m:chr m:val="̅"/>
+                <m:ctrlPr>
+                  <w:rPr>
+                    <w:rFonts w:ascii="Cambria Math" w:hAnsi="Cambria Math" w:cs="Arial"/>
+                    <w:i/>
+                  </w:rPr>
+                </m:ctrlPr>
+              </m:accPr>
+              <m:e>
+                <m:r>
+                  <w:rPr>
+                    <w:rFonts w:ascii="Cambria Math" w:hAnsi="Cambria Math" w:cs="Arial"/>
+                  </w:rPr>
+                  <m:t>x</m:t>
+                </m:r>
+              </m:e>
+            </m:acc>
+          </m:e>
+          <m:sub>
+            <m:r>
+              <w:rPr>
+                <w:rFonts w:ascii="Cambria Math" w:hAnsi="Cambria Math" w:cs="Arial"/>
+              </w:rPr>
+              <m:t>f</m:t>
+            </m:r>
+          </m:sub>
+        </m:sSub>
+        <m:r>
+          <w:rPr>
+            <w:rFonts w:ascii="Cambria Math" w:hAnsi="Cambria Math" w:cs="Arial"/>
+          </w:rPr>
+          <m:t>)</m:t>
+        </m:r>
+        <m:r>
+          <w:rPr>
+            <w:rFonts w:ascii="Cambria Math" w:hAnsi="Cambria Math"/>
+          </w:rPr>
+          <m:t>=</m:t>
+        </m:r>
+        <m:f>
+          <m:fPr>
+            <m:ctrlPr>
+              <w:rPr>
+                <w:rFonts w:ascii="Cambria Math" w:hAnsi="Cambria Math"/>
+                <w:i/>
+              </w:rPr>
+            </m:ctrlPr>
+          </m:fPr>
+          <m:num>
+            <m:sSub>
+              <m:sSubPr>
+                <m:ctrlPr>
+                  <w:rPr>
+                    <w:rFonts w:ascii="Cambria Math" w:hAnsi="Cambria Math"/>
+                    <w:i/>
+                  </w:rPr>
+                </m:ctrlPr>
+              </m:sSubPr>
+              <m:e>
+                <m:r>
+                  <w:rPr>
+                    <w:rFonts w:ascii="Cambria Math" w:hAnsi="Cambria Math"/>
+                  </w:rPr>
+                  <m:t>f</m:t>
+                </m:r>
+              </m:e>
+              <m:sub>
+                <m:r>
+                  <w:rPr>
+                    <w:rFonts w:ascii="Cambria Math" w:hAnsi="Cambria Math"/>
+                  </w:rPr>
+                  <m:t>r</m:t>
+                </m:r>
+              </m:sub>
+            </m:sSub>
+            <m:r>
+              <w:rPr>
+                <w:rFonts w:ascii="Cambria Math" w:hAnsi="Cambria Math"/>
+              </w:rPr>
+              <m:t>b</m:t>
+            </m:r>
+          </m:num>
+          <m:den>
+            <m:sSub>
+              <m:sSubPr>
+                <m:ctrlPr>
+                  <w:rPr>
+                    <w:rFonts w:ascii="Cambria Math" w:hAnsi="Cambria Math"/>
+                    <w:i/>
+                  </w:rPr>
+                </m:ctrlPr>
+              </m:sSubPr>
+              <m:e>
+                <m:r>
+                  <w:rPr>
+                    <w:rFonts w:ascii="Cambria Math" w:hAnsi="Cambria Math"/>
+                  </w:rPr>
+                  <m:t>Z</m:t>
+                </m:r>
+              </m:e>
+              <m:sub>
+                <m:r>
+                  <w:rPr>
+                    <w:rFonts w:ascii="Cambria Math" w:hAnsi="Cambria Math"/>
+                  </w:rPr>
+                  <m:t>l</m:t>
+                </m:r>
+              </m:sub>
+            </m:sSub>
+          </m:den>
+        </m:f>
+      </m:oMath>
+      <w:r>
+        <w:rPr>
+          <w:rFonts w:eastAsiaTheme="minorEastAsia"/>
+        </w:rPr>
+        <w:tab/>
+        <w:t>(35</w:t>
+      </w:r>
+      <w:r>
+        <w:rPr>
+          <w:rFonts w:eastAsiaTheme="minorEastAsia"/>
+        </w:rPr>
+        <w:t>)</w:t>
+      </w:r>
+    </w:p>
+    <w:p>
+      <w:pPr>
+        <w:tabs>
+          <w:tab w:val="center" w:pos="4867"/>
+          <w:tab w:val="right" w:pos="9720"/>
+        </w:tabs>
+        <w:rPr>
+          <w:rFonts w:eastAsiaTheme="minorEastAsia"/>
+        </w:rPr>
+      </w:pPr>
     </w:p>
     <w:p>
       <w:pPr>
@@ -7665,7 +9686,7 @@
                               <w:rPr>
                                 <w:rFonts w:ascii="Cambria Math" w:hAnsi="Cambria Math" w:cs="Arial"/>
                               </w:rPr>
-                              <m:t>f</m:t>
+                              <m:t>l</m:t>
                             </m:r>
                           </m:sub>
                         </m:sSub>
@@ -7693,7 +9714,7 @@
                           <w:rPr>
                             <w:rFonts w:ascii="Cambria Math" w:hAnsi="Cambria Math" w:cs="Arial"/>
                           </w:rPr>
-                          <m:t>f</m:t>
+                          <m:t>l</m:t>
                         </m:r>
                       </m:sub>
                     </m:sSub>
@@ -7742,7 +9763,7 @@
                               <w:rPr>
                                 <w:rFonts w:ascii="Cambria Math" w:hAnsi="Cambria Math" w:cs="Arial"/>
                               </w:rPr>
-                              <m:t>f</m:t>
+                              <m:t>l</m:t>
                             </m:r>
                           </m:sub>
                         </m:sSub>
@@ -7776,7 +9797,7 @@
                           <w:rPr>
                             <w:rFonts w:ascii="Cambria Math" w:hAnsi="Cambria Math" w:cs="Arial"/>
                           </w:rPr>
-                          <m:t>b</m:t>
+                          <m:t>r</m:t>
                         </m:r>
                       </m:sub>
                     </m:sSub>
@@ -7825,7 +9846,7 @@
                               <w:rPr>
                                 <w:rFonts w:ascii="Cambria Math" w:hAnsi="Cambria Math" w:cs="Arial"/>
                               </w:rPr>
-                              <m:t>f</m:t>
+                              <m:t>r</m:t>
                             </m:r>
                           </m:sub>
                         </m:sSub>
@@ -7870,7 +9891,7 @@
                               <w:rPr>
                                 <w:rFonts w:ascii="Cambria Math" w:hAnsi="Cambria Math" w:cs="Arial"/>
                               </w:rPr>
-                              <m:t>f</m:t>
+                              <m:t>l</m:t>
                             </m:r>
                           </m:sub>
                         </m:sSub>
@@ -7944,7 +9965,6 @@
         <w:rPr>
           <w:rFonts w:eastAsiaTheme="minorEastAsia"/>
         </w:rPr>
-        <w:lastRenderedPageBreak/>
         <w:tab/>
         <w:t xml:space="preserve"> </w:t>
       </w:r>
@@ -8114,7 +10134,7 @@
                               <w:rPr>
                                 <w:rFonts w:ascii="Cambria Math" w:hAnsi="Cambria Math" w:cs="Arial"/>
                               </w:rPr>
-                              <m:t>f</m:t>
+                              <m:t>l</m:t>
                             </m:r>
                           </m:sub>
                         </m:sSub>
@@ -8700,20 +10720,6 @@
           <w:szCs w:val="32"/>
         </w:rPr>
       </w:pPr>
-    </w:p>
-    <w:p>
-      <w:pPr>
-        <w:tabs>
-          <w:tab w:val="center" w:pos="4867"/>
-          <w:tab w:val="right" w:pos="9720"/>
-        </w:tabs>
-        <w:jc w:val="center"/>
-        <w:rPr>
-          <w:rFonts w:eastAsiaTheme="minorEastAsia"/>
-          <w:sz w:val="32"/>
-          <w:szCs w:val="32"/>
-        </w:rPr>
-      </w:pPr>
       <w:r>
         <w:rPr>
           <w:rFonts w:eastAsiaTheme="minorEastAsia"/>
@@ -8757,6 +10763,7 @@
       </w:pPr>
     </w:p>
     <w:sectPr>
+      <w:footerReference w:type="default" r:id="rId8"/>
       <w:pgSz w:w="12240" w:h="15840"/>
       <w:pgMar w:top="1440" w:right="1440" w:bottom="1440" w:left="1440" w:header="720" w:footer="720" w:gutter="0"/>
       <w:cols w:space="720"/>
@@ -8764,6 +10771,69 @@
     </w:sectPr>
   </w:body>
 </w:document>
+</file>
+
+<file path=word/endnotes.xml><?xml version="1.0" encoding="utf-8"?>
+<w:endnotes xmlns:ve="http://schemas.openxmlformats.org/markup-compatibility/2006" xmlns:o="urn:schemas-microsoft-com:office:office" xmlns:r="http://schemas.openxmlformats.org/officeDocument/2006/relationships" xmlns:m="http://schemas.openxmlformats.org/officeDocument/2006/math" xmlns:v="urn:schemas-microsoft-com:vml" xmlns:wp="http://schemas.openxmlformats.org/drawingml/2006/wordprocessingDrawing" xmlns:w10="urn:schemas-microsoft-com:office:word" xmlns:w="http://schemas.openxmlformats.org/wordprocessingml/2006/main" xmlns:wne="http://schemas.microsoft.com/office/word/2006/wordml">
+  <w:endnote w:type="separator" w:id="-1">
+    <w:p>
+      <w:pPr>
+        <w:spacing w:after="0" w:line="240" w:lineRule="auto"/>
+      </w:pPr>
+      <w:r>
+        <w:separator/>
+      </w:r>
+    </w:p>
+  </w:endnote>
+  <w:endnote w:type="continuationSeparator" w:id="0">
+    <w:p>
+      <w:pPr>
+        <w:spacing w:after="0" w:line="240" w:lineRule="auto"/>
+      </w:pPr>
+      <w:r>
+        <w:continuationSeparator/>
+      </w:r>
+    </w:p>
+  </w:endnote>
+</w:endnotes>
+</file>
+
+<file path=word/footer1.xml><?xml version="1.0" encoding="utf-8"?>
+<w:ftr xmlns:ve="http://schemas.openxmlformats.org/markup-compatibility/2006" xmlns:o="urn:schemas-microsoft-com:office:office" xmlns:r="http://schemas.openxmlformats.org/officeDocument/2006/relationships" xmlns:m="http://schemas.openxmlformats.org/officeDocument/2006/math" xmlns:v="urn:schemas-microsoft-com:vml" xmlns:wp="http://schemas.openxmlformats.org/drawingml/2006/wordprocessingDrawing" xmlns:w10="urn:schemas-microsoft-com:office:word" xmlns:w="http://schemas.openxmlformats.org/wordprocessingml/2006/main" xmlns:wne="http://schemas.microsoft.com/office/word/2006/wordml">
+  <w:p>
+    <w:pPr>
+      <w:pStyle w:val="Footer"/>
+    </w:pPr>
+    <w:r>
+      <w:t>Updated: 8/9/2016 2:00:24 PM</w:t>
+    </w:r>
+  </w:p>
+</w:ftr>
+</file>
+
+<file path=word/footnotes.xml><?xml version="1.0" encoding="utf-8"?>
+<w:footnotes xmlns:ve="http://schemas.openxmlformats.org/markup-compatibility/2006" xmlns:o="urn:schemas-microsoft-com:office:office" xmlns:r="http://schemas.openxmlformats.org/officeDocument/2006/relationships" xmlns:m="http://schemas.openxmlformats.org/officeDocument/2006/math" xmlns:v="urn:schemas-microsoft-com:vml" xmlns:wp="http://schemas.openxmlformats.org/drawingml/2006/wordprocessingDrawing" xmlns:w10="urn:schemas-microsoft-com:office:word" xmlns:w="http://schemas.openxmlformats.org/wordprocessingml/2006/main" xmlns:wne="http://schemas.microsoft.com/office/word/2006/wordml">
+  <w:footnote w:type="separator" w:id="-1">
+    <w:p>
+      <w:pPr>
+        <w:spacing w:after="0" w:line="240" w:lineRule="auto"/>
+      </w:pPr>
+      <w:r>
+        <w:separator/>
+      </w:r>
+    </w:p>
+  </w:footnote>
+  <w:footnote w:type="continuationSeparator" w:id="0">
+    <w:p>
+      <w:pPr>
+        <w:spacing w:after="0" w:line="240" w:lineRule="auto"/>
+      </w:pPr>
+      <w:r>
+        <w:continuationSeparator/>
+      </w:r>
+    </w:p>
+  </w:footnote>
+</w:footnotes>
 </file>
 
 <file path=word/styles.xml><?xml version="1.0" encoding="utf-8"?>
@@ -8994,6 +11064,54 @@
       <w:sz w:val="16"/>
       <w:szCs w:val="16"/>
     </w:rPr>
+  </w:style>
+  <w:style w:type="paragraph" w:styleId="Header">
+    <w:name w:val="header"/>
+    <w:basedOn w:val="Normal"/>
+    <w:link w:val="HeaderChar"/>
+    <w:uiPriority w:val="99"/>
+    <w:semiHidden/>
+    <w:unhideWhenUsed/>
+    <w:rsid w:val="00DB4466"/>
+    <w:pPr>
+      <w:tabs>
+        <w:tab w:val="center" w:pos="4680"/>
+        <w:tab w:val="right" w:pos="9360"/>
+      </w:tabs>
+      <w:spacing w:after="0" w:line="240" w:lineRule="auto"/>
+    </w:pPr>
+  </w:style>
+  <w:style w:type="character" w:customStyle="1" w:styleId="HeaderChar">
+    <w:name w:val="Header Char"/>
+    <w:basedOn w:val="DefaultParagraphFont"/>
+    <w:link w:val="Header"/>
+    <w:uiPriority w:val="99"/>
+    <w:semiHidden/>
+    <w:rsid w:val="00DB4466"/>
+  </w:style>
+  <w:style w:type="paragraph" w:styleId="Footer">
+    <w:name w:val="footer"/>
+    <w:basedOn w:val="Normal"/>
+    <w:link w:val="FooterChar"/>
+    <w:uiPriority w:val="99"/>
+    <w:semiHidden/>
+    <w:unhideWhenUsed/>
+    <w:rsid w:val="00DB4466"/>
+    <w:pPr>
+      <w:tabs>
+        <w:tab w:val="center" w:pos="4680"/>
+        <w:tab w:val="right" w:pos="9360"/>
+      </w:tabs>
+      <w:spacing w:after="0" w:line="240" w:lineRule="auto"/>
+    </w:pPr>
+  </w:style>
+  <w:style w:type="character" w:customStyle="1" w:styleId="FooterChar">
+    <w:name w:val="Footer Char"/>
+    <w:basedOn w:val="DefaultParagraphFont"/>
+    <w:link w:val="Footer"/>
+    <w:uiPriority w:val="99"/>
+    <w:semiHidden/>
+    <w:rsid w:val="00DB4466"/>
   </w:style>
 </w:styles>
 </file>
@@ -9286,7 +11404,7 @@
 </file>
 
 <file path=customXml/itemProps1.xml><?xml version="1.0" encoding="utf-8"?>
-<ds:datastoreItem xmlns:ds="http://schemas.openxmlformats.org/officeDocument/2006/customXml" ds:itemID="{FC585C71-C5F6-4CEA-90D1-0DF70F63D748}">
+<ds:datastoreItem xmlns:ds="http://schemas.openxmlformats.org/officeDocument/2006/customXml" ds:itemID="{E5AEB896-0DFA-4B82-B6BD-10D937058E2B}">
   <ds:schemaRefs>
     <ds:schemaRef ds:uri="http://schemas.openxmlformats.org/officeDocument/2006/bibliography"/>
   </ds:schemaRefs>

</xml_diff>

<commit_message>
Initial commit of JEI paper and changes to forumulas and derivations.
</commit_message>
<xml_diff>
--- a/Journal of Electronic Imaging/Formulas and Derivations Stereo.docx
+++ b/Journal of Electronic Imaging/Formulas and Derivations Stereo.docx
@@ -125,6 +125,12 @@
           </w:rPr>
           <m:t>x=</m:t>
         </m:r>
+        <m:r>
+          <w:rPr>
+            <w:rFonts w:ascii="Cambria Math" w:hAnsi="Cambria Math"/>
+          </w:rPr>
+          <m:t>-</m:t>
+        </m:r>
         <m:f>
           <m:fPr>
             <m:ctrlPr>
@@ -186,6 +192,12 @@
           </w:rPr>
           <m:t>y=</m:t>
         </m:r>
+        <m:r>
+          <w:rPr>
+            <w:rFonts w:ascii="Cambria Math" w:hAnsi="Cambria Math"/>
+          </w:rPr>
+          <m:t>-</m:t>
+        </m:r>
         <m:f>
           <m:fPr>
             <m:ctrlPr>
@@ -285,7 +297,19 @@
           <w:rPr>
             <w:rFonts w:ascii="Cambria Math" w:hAnsi="Cambria Math"/>
           </w:rPr>
-          <m:t>=f</m:t>
+          <m:t>=</m:t>
+        </m:r>
+        <m:r>
+          <w:rPr>
+            <w:rFonts w:ascii="Cambria Math" w:hAnsi="Cambria Math"/>
+          </w:rPr>
+          <m:t>w=-</m:t>
+        </m:r>
+        <m:r>
+          <w:rPr>
+            <w:rFonts w:ascii="Cambria Math" w:hAnsi="Cambria Math"/>
+          </w:rPr>
+          <m:t>f</m:t>
         </m:r>
         <m:f>
           <m:fPr>
@@ -355,7 +379,19 @@
           <w:rPr>
             <w:rFonts w:ascii="Cambria Math" w:hAnsi="Cambria Math"/>
           </w:rPr>
-          <m:t>=f</m:t>
+          <m:t>=</m:t>
+        </m:r>
+        <m:r>
+          <w:rPr>
+            <w:rFonts w:ascii="Cambria Math" w:hAnsi="Cambria Math"/>
+          </w:rPr>
+          <m:t>-</m:t>
+        </m:r>
+        <m:r>
+          <w:rPr>
+            <w:rFonts w:ascii="Cambria Math" w:hAnsi="Cambria Math"/>
+          </w:rPr>
+          <m:t>f</m:t>
         </m:r>
         <m:f>
           <m:fPr>
@@ -460,37 +496,29 @@
         <w:t xml:space="preserve"> </w:t>
       </w:r>
       <m:oMath>
-        <m:f>
-          <m:fPr>
-            <m:ctrlPr>
-              <w:rPr>
-                <w:rFonts w:ascii="Cambria Math" w:hAnsi="Cambria Math"/>
-                <w:i/>
-              </w:rPr>
-            </m:ctrlPr>
-          </m:fPr>
-          <m:num>
-            <m:r>
-              <w:rPr>
-                <w:rFonts w:ascii="Cambria Math" w:hAnsi="Cambria Math"/>
-              </w:rPr>
-              <m:t>dx</m:t>
-            </m:r>
-          </m:num>
-          <m:den>
-            <m:r>
-              <w:rPr>
-                <w:rFonts w:ascii="Cambria Math" w:hAnsi="Cambria Math"/>
-              </w:rPr>
-              <m:t>dt</m:t>
-            </m:r>
-          </m:den>
-        </m:f>
         <m:r>
           <w:rPr>
             <w:rFonts w:ascii="Cambria Math" w:hAnsi="Cambria Math"/>
           </w:rPr>
-          <m:t>=f</m:t>
+          <m:t>w</m:t>
+        </m:r>
+        <m:r>
+          <w:rPr>
+            <w:rFonts w:ascii="Cambria Math" w:hAnsi="Cambria Math"/>
+          </w:rPr>
+          <m:t>=</m:t>
+        </m:r>
+        <m:r>
+          <w:rPr>
+            <w:rFonts w:ascii="Cambria Math" w:hAnsi="Cambria Math"/>
+          </w:rPr>
+          <m:t>-</m:t>
+        </m:r>
+        <m:r>
+          <w:rPr>
+            <w:rFonts w:ascii="Cambria Math" w:hAnsi="Cambria Math"/>
+          </w:rPr>
+          <m:t>f</m:t>
         </m:r>
         <m:f>
           <m:fPr>
@@ -548,7 +576,13 @@
           <w:rPr>
             <w:rFonts w:ascii="Cambria Math" w:hAnsi="Cambria Math"/>
           </w:rPr>
-          <m:t>+fX</m:t>
+          <m:t>-</m:t>
+        </m:r>
+        <m:r>
+          <w:rPr>
+            <w:rFonts w:ascii="Cambria Math" w:hAnsi="Cambria Math"/>
+          </w:rPr>
+          <m:t>fX</m:t>
         </m:r>
         <m:f>
           <m:fPr>
@@ -641,6 +675,30 @@
         <w:t xml:space="preserve"> </w:t>
       </w:r>
       <m:oMath>
+        <m:r>
+          <w:rPr>
+            <w:rFonts w:ascii="Cambria Math" w:hAnsi="Cambria Math"/>
+          </w:rPr>
+          <m:t>w</m:t>
+        </m:r>
+        <m:r>
+          <w:rPr>
+            <w:rFonts w:ascii="Cambria Math" w:hAnsi="Cambria Math"/>
+          </w:rPr>
+          <m:t>=</m:t>
+        </m:r>
+        <m:r>
+          <w:rPr>
+            <w:rFonts w:ascii="Cambria Math" w:hAnsi="Cambria Math"/>
+          </w:rPr>
+          <m:t>-</m:t>
+        </m:r>
+        <m:r>
+          <w:rPr>
+            <w:rFonts w:ascii="Cambria Math" w:hAnsi="Cambria Math"/>
+          </w:rPr>
+          <m:t>f</m:t>
+        </m:r>
         <m:f>
           <m:fPr>
             <m:ctrlPr>
@@ -655,7 +713,7 @@
               <w:rPr>
                 <w:rFonts w:ascii="Cambria Math" w:hAnsi="Cambria Math"/>
               </w:rPr>
-              <m:t>dx</m:t>
+              <m:t>U</m:t>
             </m:r>
           </m:num>
           <m:den>
@@ -663,7 +721,7 @@
               <w:rPr>
                 <w:rFonts w:ascii="Cambria Math" w:hAnsi="Cambria Math"/>
               </w:rPr>
-              <m:t>dt</m:t>
+              <m:t>Z</m:t>
             </m:r>
           </m:den>
         </m:f>
@@ -671,39 +729,13 @@
           <w:rPr>
             <w:rFonts w:ascii="Cambria Math" w:hAnsi="Cambria Math"/>
           </w:rPr>
-          <m:t>=f</m:t>
-        </m:r>
-        <m:f>
-          <m:fPr>
-            <m:ctrlPr>
-              <w:rPr>
-                <w:rFonts w:ascii="Cambria Math" w:hAnsi="Cambria Math"/>
-                <w:i/>
-              </w:rPr>
-            </m:ctrlPr>
-          </m:fPr>
-          <m:num>
-            <m:r>
-              <w:rPr>
-                <w:rFonts w:ascii="Cambria Math" w:hAnsi="Cambria Math"/>
-              </w:rPr>
-              <m:t>U</m:t>
-            </m:r>
-          </m:num>
-          <m:den>
-            <m:r>
-              <w:rPr>
-                <w:rFonts w:ascii="Cambria Math" w:hAnsi="Cambria Math"/>
-              </w:rPr>
-              <m:t>Z</m:t>
-            </m:r>
-          </m:den>
-        </m:f>
+          <m:t>+</m:t>
+        </m:r>
         <m:r>
           <w:rPr>
             <w:rFonts w:ascii="Cambria Math" w:hAnsi="Cambria Math"/>
           </w:rPr>
-          <m:t>-fX</m:t>
+          <m:t>fX</m:t>
         </m:r>
         <m:d>
           <m:dPr>
@@ -787,7 +819,13 @@
           <w:rFonts w:eastAsiaTheme="minorEastAsia"/>
         </w:rPr>
         <w:tab/>
-        <w:t>(4)</w:t>
+        <w:t>(5</w:t>
+      </w:r>
+      <w:r>
+        <w:rPr>
+          <w:rFonts w:eastAsiaTheme="minorEastAsia"/>
+        </w:rPr>
+        <w:t>)</w:t>
       </w:r>
       <w:r>
         <w:rPr>
@@ -815,6 +853,30 @@
         <w:t xml:space="preserve"> </w:t>
       </w:r>
       <m:oMath>
+        <m:r>
+          <w:rPr>
+            <w:rFonts w:ascii="Cambria Math" w:hAnsi="Cambria Math"/>
+          </w:rPr>
+          <m:t>w</m:t>
+        </m:r>
+        <m:r>
+          <w:rPr>
+            <w:rFonts w:ascii="Cambria Math" w:hAnsi="Cambria Math"/>
+          </w:rPr>
+          <m:t>=</m:t>
+        </m:r>
+        <m:r>
+          <w:rPr>
+            <w:rFonts w:ascii="Cambria Math" w:hAnsi="Cambria Math"/>
+          </w:rPr>
+          <m:t>-</m:t>
+        </m:r>
+        <m:r>
+          <w:rPr>
+            <w:rFonts w:ascii="Cambria Math" w:hAnsi="Cambria Math"/>
+          </w:rPr>
+          <m:t>f</m:t>
+        </m:r>
         <m:f>
           <m:fPr>
             <m:ctrlPr>
@@ -829,7 +891,7 @@
               <w:rPr>
                 <w:rFonts w:ascii="Cambria Math" w:hAnsi="Cambria Math"/>
               </w:rPr>
-              <m:t>dx</m:t>
+              <m:t>U</m:t>
             </m:r>
           </m:num>
           <m:den>
@@ -837,7 +899,7 @@
               <w:rPr>
                 <w:rFonts w:ascii="Cambria Math" w:hAnsi="Cambria Math"/>
               </w:rPr>
-              <m:t>dt</m:t>
+              <m:t>Z</m:t>
             </m:r>
           </m:den>
         </m:f>
@@ -845,39 +907,13 @@
           <w:rPr>
             <w:rFonts w:ascii="Cambria Math" w:hAnsi="Cambria Math"/>
           </w:rPr>
-          <m:t>=f</m:t>
-        </m:r>
-        <m:f>
-          <m:fPr>
-            <m:ctrlPr>
-              <w:rPr>
-                <w:rFonts w:ascii="Cambria Math" w:hAnsi="Cambria Math"/>
-                <w:i/>
-              </w:rPr>
-            </m:ctrlPr>
-          </m:fPr>
-          <m:num>
-            <m:r>
-              <w:rPr>
-                <w:rFonts w:ascii="Cambria Math" w:hAnsi="Cambria Math"/>
-              </w:rPr>
-              <m:t>U</m:t>
-            </m:r>
-          </m:num>
-          <m:den>
-            <m:r>
-              <w:rPr>
-                <w:rFonts w:ascii="Cambria Math" w:hAnsi="Cambria Math"/>
-              </w:rPr>
-              <m:t>Z</m:t>
-            </m:r>
-          </m:den>
-        </m:f>
+          <m:t>+</m:t>
+        </m:r>
         <m:r>
           <w:rPr>
             <w:rFonts w:ascii="Cambria Math" w:hAnsi="Cambria Math"/>
           </w:rPr>
-          <m:t>-f</m:t>
+          <m:t>f</m:t>
         </m:r>
         <m:f>
           <m:fPr>
@@ -937,7 +973,13 @@
           <w:rFonts w:eastAsiaTheme="minorEastAsia"/>
         </w:rPr>
         <w:tab/>
-        <w:t>(5)</w:t>
+        <w:t>(6</w:t>
+      </w:r>
+      <w:r>
+        <w:rPr>
+          <w:rFonts w:eastAsiaTheme="minorEastAsia"/>
+        </w:rPr>
+        <w:t>)</w:t>
       </w:r>
     </w:p>
     <w:p>
@@ -963,6 +1005,12 @@
           </w:rPr>
           <m:t>X=</m:t>
         </m:r>
+        <m:r>
+          <w:rPr>
+            <w:rFonts w:ascii="Cambria Math" w:hAnsi="Cambria Math"/>
+          </w:rPr>
+          <m:t>-</m:t>
+        </m:r>
         <m:f>
           <m:fPr>
             <m:ctrlPr>
@@ -995,7 +1043,13 @@
           <w:rFonts w:eastAsiaTheme="minorEastAsia"/>
         </w:rPr>
         <w:tab/>
-        <w:t>(6)</w:t>
+        <w:t>(7</w:t>
+      </w:r>
+      <w:r>
+        <w:rPr>
+          <w:rFonts w:eastAsiaTheme="minorEastAsia"/>
+        </w:rPr>
+        <w:t>)</w:t>
       </w:r>
     </w:p>
     <w:p>
@@ -1016,6 +1070,30 @@
         <w:t xml:space="preserve"> </w:t>
       </w:r>
       <m:oMath>
+        <m:r>
+          <w:rPr>
+            <w:rFonts w:ascii="Cambria Math" w:hAnsi="Cambria Math"/>
+          </w:rPr>
+          <m:t>w</m:t>
+        </m:r>
+        <m:r>
+          <w:rPr>
+            <w:rFonts w:ascii="Cambria Math" w:hAnsi="Cambria Math"/>
+          </w:rPr>
+          <m:t>=</m:t>
+        </m:r>
+        <m:r>
+          <w:rPr>
+            <w:rFonts w:ascii="Cambria Math" w:hAnsi="Cambria Math"/>
+          </w:rPr>
+          <m:t>-</m:t>
+        </m:r>
+        <m:r>
+          <w:rPr>
+            <w:rFonts w:ascii="Cambria Math" w:hAnsi="Cambria Math"/>
+          </w:rPr>
+          <m:t>f</m:t>
+        </m:r>
         <m:f>
           <m:fPr>
             <m:ctrlPr>
@@ -1030,7 +1108,7 @@
               <w:rPr>
                 <w:rFonts w:ascii="Cambria Math" w:hAnsi="Cambria Math"/>
               </w:rPr>
-              <m:t>dx</m:t>
+              <m:t>U</m:t>
             </m:r>
           </m:num>
           <m:den>
@@ -1038,7 +1116,7 @@
               <w:rPr>
                 <w:rFonts w:ascii="Cambria Math" w:hAnsi="Cambria Math"/>
               </w:rPr>
-              <m:t>dt</m:t>
+              <m:t>Z</m:t>
             </m:r>
           </m:den>
         </m:f>
@@ -1046,39 +1124,13 @@
           <w:rPr>
             <w:rFonts w:ascii="Cambria Math" w:hAnsi="Cambria Math"/>
           </w:rPr>
-          <m:t>=f</m:t>
-        </m:r>
-        <m:f>
-          <m:fPr>
-            <m:ctrlPr>
-              <w:rPr>
-                <w:rFonts w:ascii="Cambria Math" w:hAnsi="Cambria Math"/>
-                <w:i/>
-              </w:rPr>
-            </m:ctrlPr>
-          </m:fPr>
-          <m:num>
-            <m:r>
-              <w:rPr>
-                <w:rFonts w:ascii="Cambria Math" w:hAnsi="Cambria Math"/>
-              </w:rPr>
-              <m:t>U</m:t>
-            </m:r>
-          </m:num>
-          <m:den>
-            <m:r>
-              <w:rPr>
-                <w:rFonts w:ascii="Cambria Math" w:hAnsi="Cambria Math"/>
-              </w:rPr>
-              <m:t>Z</m:t>
-            </m:r>
-          </m:den>
-        </m:f>
+          <m:t>+</m:t>
+        </m:r>
         <m:r>
           <w:rPr>
             <w:rFonts w:ascii="Cambria Math" w:hAnsi="Cambria Math"/>
           </w:rPr>
-          <m:t>-f</m:t>
+          <m:t>f</m:t>
         </m:r>
         <m:f>
           <m:fPr>
@@ -1176,7 +1228,13 @@
           <w:rFonts w:eastAsiaTheme="minorEastAsia"/>
         </w:rPr>
         <w:tab/>
-        <w:t>(7)</w:t>
+        <w:t>(8</w:t>
+      </w:r>
+      <w:r>
+        <w:rPr>
+          <w:rFonts w:eastAsiaTheme="minorEastAsia"/>
+        </w:rPr>
+        <w:t>)</w:t>
       </w:r>
     </w:p>
     <w:p>
@@ -1197,6 +1255,30 @@
         <w:t xml:space="preserve"> </w:t>
       </w:r>
       <m:oMath>
+        <m:r>
+          <w:rPr>
+            <w:rFonts w:ascii="Cambria Math" w:hAnsi="Cambria Math"/>
+          </w:rPr>
+          <m:t>w</m:t>
+        </m:r>
+        <m:r>
+          <w:rPr>
+            <w:rFonts w:ascii="Cambria Math" w:hAnsi="Cambria Math"/>
+          </w:rPr>
+          <m:t>=</m:t>
+        </m:r>
+        <m:r>
+          <w:rPr>
+            <w:rFonts w:ascii="Cambria Math" w:hAnsi="Cambria Math"/>
+          </w:rPr>
+          <m:t>-</m:t>
+        </m:r>
+        <m:r>
+          <w:rPr>
+            <w:rFonts w:ascii="Cambria Math" w:hAnsi="Cambria Math"/>
+          </w:rPr>
+          <m:t>f</m:t>
+        </m:r>
         <m:f>
           <m:fPr>
             <m:ctrlPr>
@@ -1211,7 +1293,7 @@
               <w:rPr>
                 <w:rFonts w:ascii="Cambria Math" w:hAnsi="Cambria Math"/>
               </w:rPr>
-              <m:t>dx</m:t>
+              <m:t>U</m:t>
             </m:r>
           </m:num>
           <m:den>
@@ -1219,7 +1301,7 @@
               <w:rPr>
                 <w:rFonts w:ascii="Cambria Math" w:hAnsi="Cambria Math"/>
               </w:rPr>
-              <m:t>dt</m:t>
+              <m:t>Z</m:t>
             </m:r>
           </m:den>
         </m:f>
@@ -1227,39 +1309,7 @@
           <w:rPr>
             <w:rFonts w:ascii="Cambria Math" w:hAnsi="Cambria Math"/>
           </w:rPr>
-          <m:t>=f</m:t>
-        </m:r>
-        <m:f>
-          <m:fPr>
-            <m:ctrlPr>
-              <w:rPr>
-                <w:rFonts w:ascii="Cambria Math" w:hAnsi="Cambria Math"/>
-                <w:i/>
-              </w:rPr>
-            </m:ctrlPr>
-          </m:fPr>
-          <m:num>
-            <m:r>
-              <w:rPr>
-                <w:rFonts w:ascii="Cambria Math" w:hAnsi="Cambria Math"/>
-              </w:rPr>
-              <m:t>U</m:t>
-            </m:r>
-          </m:num>
-          <m:den>
-            <m:r>
-              <w:rPr>
-                <w:rFonts w:ascii="Cambria Math" w:hAnsi="Cambria Math"/>
-              </w:rPr>
-              <m:t>Z</m:t>
-            </m:r>
-          </m:den>
-        </m:f>
-        <m:r>
-          <w:rPr>
-            <w:rFonts w:ascii="Cambria Math" w:hAnsi="Cambria Math"/>
-          </w:rPr>
-          <m:t>-</m:t>
+          <m:t>+</m:t>
         </m:r>
         <m:d>
           <m:dPr>
@@ -1311,7 +1361,13 @@
           <w:rFonts w:eastAsiaTheme="minorEastAsia"/>
         </w:rPr>
         <w:tab/>
-        <w:t>(8)</w:t>
+        <w:t>(9</w:t>
+      </w:r>
+      <w:r>
+        <w:rPr>
+          <w:rFonts w:eastAsiaTheme="minorEastAsia"/>
+        </w:rPr>
+        <w:t>)</w:t>
       </w:r>
     </w:p>
     <w:p>
@@ -1332,6 +1388,24 @@
         <w:t xml:space="preserve"> </w:t>
       </w:r>
       <m:oMath>
+        <m:r>
+          <w:rPr>
+            <w:rFonts w:ascii="Cambria Math" w:hAnsi="Cambria Math"/>
+          </w:rPr>
+          <m:t>w</m:t>
+        </m:r>
+        <m:r>
+          <w:rPr>
+            <w:rFonts w:ascii="Cambria Math" w:hAnsi="Cambria Math"/>
+          </w:rPr>
+          <m:t>=</m:t>
+        </m:r>
+        <m:r>
+          <w:rPr>
+            <w:rFonts w:ascii="Cambria Math" w:hAnsi="Cambria Math"/>
+          </w:rPr>
+          <m:t>-</m:t>
+        </m:r>
         <m:f>
           <m:fPr>
             <m:ctrlPr>
@@ -1346,39 +1420,19 @@
               <w:rPr>
                 <w:rFonts w:ascii="Cambria Math" w:hAnsi="Cambria Math"/>
               </w:rPr>
-              <m:t>dx</m:t>
-            </m:r>
-          </m:num>
-          <m:den>
-            <m:r>
-              <w:rPr>
-                <w:rFonts w:ascii="Cambria Math" w:hAnsi="Cambria Math"/>
-              </w:rPr>
-              <m:t>dt</m:t>
-            </m:r>
-          </m:den>
-        </m:f>
-        <m:r>
-          <w:rPr>
-            <w:rFonts w:ascii="Cambria Math" w:hAnsi="Cambria Math"/>
-          </w:rPr>
-          <m:t>=</m:t>
-        </m:r>
-        <m:f>
-          <m:fPr>
-            <m:ctrlPr>
-              <w:rPr>
-                <w:rFonts w:ascii="Cambria Math" w:hAnsi="Cambria Math"/>
-                <w:i/>
-              </w:rPr>
-            </m:ctrlPr>
-          </m:fPr>
-          <m:num>
-            <m:r>
-              <w:rPr>
-                <w:rFonts w:ascii="Cambria Math" w:hAnsi="Cambria Math"/>
-              </w:rPr>
-              <m:t>fU-xW</m:t>
+              <m:t>fU</m:t>
+            </m:r>
+            <m:r>
+              <w:rPr>
+                <w:rFonts w:ascii="Cambria Math" w:hAnsi="Cambria Math"/>
+              </w:rPr>
+              <m:t>-</m:t>
+            </m:r>
+            <m:r>
+              <w:rPr>
+                <w:rFonts w:ascii="Cambria Math" w:hAnsi="Cambria Math"/>
+              </w:rPr>
+              <m:t>xW</m:t>
             </m:r>
           </m:num>
           <m:den>
@@ -1396,7 +1450,7 @@
           <w:rFonts w:eastAsiaTheme="minorEastAsia"/>
         </w:rPr>
         <w:tab/>
-        <w:t>(9</w:t>
+        <w:t>(10</w:t>
       </w:r>
       <w:r>
         <w:rPr>
@@ -1423,6 +1477,24 @@
         <w:t xml:space="preserve"> </w:t>
       </w:r>
       <m:oMath>
+        <m:r>
+          <w:rPr>
+            <w:rFonts w:ascii="Cambria Math" w:hAnsi="Cambria Math"/>
+          </w:rPr>
+          <m:t>w</m:t>
+        </m:r>
+        <m:r>
+          <w:rPr>
+            <w:rFonts w:ascii="Cambria Math" w:hAnsi="Cambria Math"/>
+          </w:rPr>
+          <m:t>=</m:t>
+        </m:r>
+        <m:r>
+          <w:rPr>
+            <w:rFonts w:ascii="Cambria Math" w:hAnsi="Cambria Math"/>
+          </w:rPr>
+          <m:t>-</m:t>
+        </m:r>
         <m:f>
           <m:fPr>
             <m:ctrlPr>
@@ -1437,38 +1509,6 @@
               <w:rPr>
                 <w:rFonts w:ascii="Cambria Math" w:hAnsi="Cambria Math"/>
               </w:rPr>
-              <m:t>dy</m:t>
-            </m:r>
-          </m:num>
-          <m:den>
-            <m:r>
-              <w:rPr>
-                <w:rFonts w:ascii="Cambria Math" w:hAnsi="Cambria Math"/>
-              </w:rPr>
-              <m:t>dt</m:t>
-            </m:r>
-          </m:den>
-        </m:f>
-        <m:r>
-          <w:rPr>
-            <w:rFonts w:ascii="Cambria Math" w:hAnsi="Cambria Math"/>
-          </w:rPr>
-          <m:t>=</m:t>
-        </m:r>
-        <m:f>
-          <m:fPr>
-            <m:ctrlPr>
-              <w:rPr>
-                <w:rFonts w:ascii="Cambria Math" w:hAnsi="Cambria Math"/>
-                <w:i/>
-              </w:rPr>
-            </m:ctrlPr>
-          </m:fPr>
-          <m:num>
-            <m:r>
-              <w:rPr>
-                <w:rFonts w:ascii="Cambria Math" w:hAnsi="Cambria Math"/>
-              </w:rPr>
               <m:t>fV-yW</m:t>
             </m:r>
           </m:num>
@@ -1487,7 +1527,7 @@
           <w:rFonts w:eastAsiaTheme="minorEastAsia"/>
         </w:rPr>
         <w:tab/>
-        <w:t>(10</w:t>
+        <w:t>(11</w:t>
       </w:r>
       <w:r>
         <w:rPr>
@@ -1530,6 +1570,357 @@
                 <w:rFonts w:ascii="Cambria Math" w:hAnsi="Cambria Math"/>
               </w:rPr>
               <m:t>P</m:t>
+            </m:r>
+          </m:e>
+        </m:acc>
+        <m:r>
+          <w:rPr>
+            <w:rFonts w:ascii="Cambria Math" w:hAnsi="Cambria Math"/>
+          </w:rPr>
+          <m:t>=</m:t>
+        </m:r>
+        <m:d>
+          <m:dPr>
+            <m:begChr m:val="["/>
+            <m:endChr m:val="]"/>
+            <m:ctrlPr>
+              <w:rPr>
+                <w:rFonts w:ascii="Cambria Math" w:hAnsi="Cambria Math"/>
+                <w:i/>
+              </w:rPr>
+            </m:ctrlPr>
+          </m:dPr>
+          <m:e>
+            <m:m>
+              <m:mPr>
+                <m:mcs>
+                  <m:mc>
+                    <m:mcPr>
+                      <m:count m:val="1"/>
+                      <m:mcJc m:val="center"/>
+                    </m:mcPr>
+                  </m:mc>
+                </m:mcs>
+                <m:ctrlPr>
+                  <w:rPr>
+                    <w:rFonts w:ascii="Cambria Math" w:hAnsi="Cambria Math"/>
+                    <w:i/>
+                  </w:rPr>
+                </m:ctrlPr>
+              </m:mPr>
+              <m:mr>
+                <m:e>
+                  <m:r>
+                    <w:rPr>
+                      <w:rFonts w:ascii="Cambria Math" w:hAnsi="Cambria Math"/>
+                    </w:rPr>
+                    <m:t>1</m:t>
+                  </m:r>
+                </m:e>
+              </m:mr>
+              <m:mr>
+                <m:e>
+                  <m:r>
+                    <w:rPr>
+                      <w:rFonts w:ascii="Cambria Math" w:hAnsi="Cambria Math"/>
+                    </w:rPr>
+                    <m:t>0</m:t>
+                  </m:r>
+                </m:e>
+              </m:mr>
+              <m:mr>
+                <m:e>
+                  <m:r>
+                    <w:rPr>
+                      <w:rFonts w:ascii="Cambria Math" w:hAnsi="Cambria Math"/>
+                    </w:rPr>
+                    <m:t>0</m:t>
+                  </m:r>
+                </m:e>
+              </m:mr>
+            </m:m>
+            <m:r>
+              <w:rPr>
+                <w:rFonts w:ascii="Cambria Math" w:hAnsi="Cambria Math"/>
+              </w:rPr>
+              <m:t xml:space="preserve"> </m:t>
+            </m:r>
+            <m:m>
+              <m:mPr>
+                <m:mcs>
+                  <m:mc>
+                    <m:mcPr>
+                      <m:count m:val="1"/>
+                      <m:mcJc m:val="center"/>
+                    </m:mcPr>
+                  </m:mc>
+                </m:mcs>
+                <m:ctrlPr>
+                  <w:rPr>
+                    <w:rFonts w:ascii="Cambria Math" w:hAnsi="Cambria Math"/>
+                    <w:i/>
+                  </w:rPr>
+                </m:ctrlPr>
+              </m:mPr>
+              <m:mr>
+                <m:e>
+                  <m:r>
+                    <w:rPr>
+                      <w:rFonts w:ascii="Cambria Math" w:hAnsi="Cambria Math"/>
+                    </w:rPr>
+                    <m:t>0</m:t>
+                  </m:r>
+                </m:e>
+              </m:mr>
+              <m:mr>
+                <m:e>
+                  <m:r>
+                    <w:rPr>
+                      <w:rFonts w:ascii="Cambria Math" w:hAnsi="Cambria Math"/>
+                    </w:rPr>
+                    <m:t>1</m:t>
+                  </m:r>
+                </m:e>
+              </m:mr>
+              <m:mr>
+                <m:e>
+                  <m:r>
+                    <w:rPr>
+                      <w:rFonts w:ascii="Cambria Math" w:hAnsi="Cambria Math"/>
+                    </w:rPr>
+                    <m:t>0</m:t>
+                  </m:r>
+                </m:e>
+              </m:mr>
+            </m:m>
+            <m:r>
+              <w:rPr>
+                <w:rFonts w:ascii="Cambria Math" w:hAnsi="Cambria Math"/>
+              </w:rPr>
+              <m:t xml:space="preserve"> </m:t>
+            </m:r>
+            <m:m>
+              <m:mPr>
+                <m:mcs>
+                  <m:mc>
+                    <m:mcPr>
+                      <m:count m:val="1"/>
+                      <m:mcJc m:val="center"/>
+                    </m:mcPr>
+                  </m:mc>
+                </m:mcs>
+                <m:ctrlPr>
+                  <w:rPr>
+                    <w:rFonts w:ascii="Cambria Math" w:hAnsi="Cambria Math"/>
+                    <w:i/>
+                  </w:rPr>
+                </m:ctrlPr>
+              </m:mPr>
+              <m:mr>
+                <m:e>
+                  <m:f>
+                    <m:fPr>
+                      <m:type m:val="lin"/>
+                      <m:ctrlPr>
+                        <w:rPr>
+                          <w:rFonts w:ascii="Cambria Math" w:hAnsi="Cambria Math"/>
+                          <w:i/>
+                        </w:rPr>
+                      </m:ctrlPr>
+                    </m:fPr>
+                    <m:num>
+                      <m:r>
+                        <w:rPr>
+                          <w:rFonts w:ascii="Cambria Math" w:hAnsi="Cambria Math"/>
+                        </w:rPr>
+                        <m:t>x</m:t>
+                      </m:r>
+                    </m:num>
+                    <m:den>
+                      <m:r>
+                        <w:rPr>
+                          <w:rFonts w:ascii="Cambria Math" w:hAnsi="Cambria Math"/>
+                        </w:rPr>
+                        <m:t>f</m:t>
+                      </m:r>
+                    </m:den>
+                  </m:f>
+                </m:e>
+              </m:mr>
+              <m:mr>
+                <m:e>
+                  <m:f>
+                    <m:fPr>
+                      <m:type m:val="lin"/>
+                      <m:ctrlPr>
+                        <w:rPr>
+                          <w:rFonts w:ascii="Cambria Math" w:hAnsi="Cambria Math"/>
+                          <w:i/>
+                        </w:rPr>
+                      </m:ctrlPr>
+                    </m:fPr>
+                    <m:num>
+                      <m:r>
+                        <w:rPr>
+                          <w:rFonts w:ascii="Cambria Math" w:hAnsi="Cambria Math"/>
+                        </w:rPr>
+                        <m:t>y</m:t>
+                      </m:r>
+                    </m:num>
+                    <m:den>
+                      <m:r>
+                        <w:rPr>
+                          <w:rFonts w:ascii="Cambria Math" w:hAnsi="Cambria Math"/>
+                        </w:rPr>
+                        <m:t>f</m:t>
+                      </m:r>
+                    </m:den>
+                  </m:f>
+                </m:e>
+              </m:mr>
+              <m:mr>
+                <m:e>
+                  <m:r>
+                    <w:rPr>
+                      <w:rFonts w:ascii="Cambria Math" w:hAnsi="Cambria Math"/>
+                    </w:rPr>
+                    <m:t>0</m:t>
+                  </m:r>
+                </m:e>
+              </m:mr>
+            </m:m>
+            <m:r>
+              <w:rPr>
+                <w:rFonts w:ascii="Cambria Math" w:hAnsi="Cambria Math"/>
+              </w:rPr>
+              <m:t xml:space="preserve"> </m:t>
+            </m:r>
+            <m:m>
+              <m:mPr>
+                <m:mcs>
+                  <m:mc>
+                    <m:mcPr>
+                      <m:count m:val="1"/>
+                      <m:mcJc m:val="center"/>
+                    </m:mcPr>
+                  </m:mc>
+                </m:mcs>
+                <m:ctrlPr>
+                  <w:rPr>
+                    <w:rFonts w:ascii="Cambria Math" w:hAnsi="Cambria Math"/>
+                    <w:i/>
+                  </w:rPr>
+                </m:ctrlPr>
+              </m:mPr>
+              <m:mr>
+                <m:e>
+                  <m:r>
+                    <w:rPr>
+                      <w:rFonts w:ascii="Cambria Math" w:hAnsi="Cambria Math"/>
+                    </w:rPr>
+                    <m:t>0</m:t>
+                  </m:r>
+                </m:e>
+              </m:mr>
+              <m:mr>
+                <m:e>
+                  <m:r>
+                    <w:rPr>
+                      <w:rFonts w:ascii="Cambria Math" w:hAnsi="Cambria Math"/>
+                    </w:rPr>
+                    <m:t>0</m:t>
+                  </m:r>
+                </m:e>
+              </m:mr>
+              <m:mr>
+                <m:e>
+                  <m:f>
+                    <m:fPr>
+                      <m:type m:val="lin"/>
+                      <m:ctrlPr>
+                        <w:rPr>
+                          <w:rFonts w:ascii="Cambria Math" w:hAnsi="Cambria Math"/>
+                          <w:i/>
+                        </w:rPr>
+                      </m:ctrlPr>
+                    </m:fPr>
+                    <m:num>
+                      <m:r>
+                        <w:rPr>
+                          <w:rFonts w:ascii="Cambria Math" w:hAnsi="Cambria Math"/>
+                        </w:rPr>
+                        <m:t>-</m:t>
+                      </m:r>
+                      <m:r>
+                        <w:rPr>
+                          <w:rFonts w:ascii="Cambria Math" w:hAnsi="Cambria Math"/>
+                        </w:rPr>
+                        <m:t>Z</m:t>
+                      </m:r>
+                    </m:num>
+                    <m:den>
+                      <m:r>
+                        <w:rPr>
+                          <w:rFonts w:ascii="Cambria Math" w:hAnsi="Cambria Math"/>
+                        </w:rPr>
+                        <m:t>f</m:t>
+                      </m:r>
+                    </m:den>
+                  </m:f>
+                </m:e>
+              </m:mr>
+            </m:m>
+          </m:e>
+        </m:d>
+      </m:oMath>
+      <w:r>
+        <w:rPr>
+          <w:rFonts w:eastAsiaTheme="minorEastAsia"/>
+        </w:rPr>
+        <w:tab/>
+        <w:t>(12</w:t>
+      </w:r>
+      <w:r>
+        <w:rPr>
+          <w:rFonts w:eastAsiaTheme="minorEastAsia"/>
+        </w:rPr>
+        <w:t>)</w:t>
+      </w:r>
+    </w:p>
+    <w:p>
+      <w:pPr>
+        <w:tabs>
+          <w:tab w:val="center" w:pos="4867"/>
+          <w:tab w:val="right" w:pos="9720"/>
+        </w:tabs>
+        <w:rPr>
+          <w:rFonts w:eastAsiaTheme="minorEastAsia"/>
+        </w:rPr>
+      </w:pPr>
+      <w:r>
+        <w:rPr>
+          <w:rFonts w:eastAsiaTheme="minorEastAsia"/>
+        </w:rPr>
+        <w:tab/>
+        <w:t xml:space="preserve"> </w:t>
+      </w:r>
+      <m:oMath>
+        <m:acc>
+          <m:accPr>
+            <m:chr m:val="̅"/>
+            <m:ctrlPr>
+              <w:rPr>
+                <w:rFonts w:ascii="Cambria Math" w:hAnsi="Cambria Math"/>
+                <w:i/>
+              </w:rPr>
+            </m:ctrlPr>
+          </m:accPr>
+          <m:e>
+            <m:r>
+              <w:rPr>
+                <w:rFonts w:ascii="Cambria Math" w:hAnsi="Cambria Math"/>
+              </w:rPr>
+              <m:t>w</m:t>
             </m:r>
           </m:e>
         </m:acc>
@@ -1809,347 +2200,8 @@
                         <w:rPr>
                           <w:rFonts w:ascii="Cambria Math" w:hAnsi="Cambria Math"/>
                         </w:rPr>
-                        <m:t>Z</m:t>
+                        <m:t>-</m:t>
                       </m:r>
-                    </m:num>
-                    <m:den>
-                      <m:r>
-                        <w:rPr>
-                          <w:rFonts w:ascii="Cambria Math" w:hAnsi="Cambria Math"/>
-                        </w:rPr>
-                        <m:t>f</m:t>
-                      </m:r>
-                    </m:den>
-                  </m:f>
-                </m:e>
-              </m:mr>
-            </m:m>
-          </m:e>
-        </m:d>
-      </m:oMath>
-      <w:r>
-        <w:rPr>
-          <w:rFonts w:eastAsiaTheme="minorEastAsia"/>
-        </w:rPr>
-        <w:tab/>
-        <w:t>(11</w:t>
-      </w:r>
-      <w:r>
-        <w:rPr>
-          <w:rFonts w:eastAsiaTheme="minorEastAsia"/>
-        </w:rPr>
-        <w:t>)</w:t>
-      </w:r>
-    </w:p>
-    <w:p>
-      <w:pPr>
-        <w:tabs>
-          <w:tab w:val="center" w:pos="4867"/>
-          <w:tab w:val="right" w:pos="9720"/>
-        </w:tabs>
-        <w:rPr>
-          <w:rFonts w:eastAsiaTheme="minorEastAsia"/>
-        </w:rPr>
-      </w:pPr>
-      <w:r>
-        <w:rPr>
-          <w:rFonts w:eastAsiaTheme="minorEastAsia"/>
-        </w:rPr>
-        <w:tab/>
-        <w:t xml:space="preserve"> </w:t>
-      </w:r>
-      <m:oMath>
-        <m:acc>
-          <m:accPr>
-            <m:chr m:val="̅"/>
-            <m:ctrlPr>
-              <w:rPr>
-                <w:rFonts w:ascii="Cambria Math" w:hAnsi="Cambria Math"/>
-                <w:i/>
-              </w:rPr>
-            </m:ctrlPr>
-          </m:accPr>
-          <m:e>
-            <m:r>
-              <w:rPr>
-                <w:rFonts w:ascii="Cambria Math" w:hAnsi="Cambria Math"/>
-              </w:rPr>
-              <m:t>w</m:t>
-            </m:r>
-          </m:e>
-        </m:acc>
-        <m:r>
-          <w:rPr>
-            <w:rFonts w:ascii="Cambria Math" w:hAnsi="Cambria Math"/>
-          </w:rPr>
-          <m:t>=</m:t>
-        </m:r>
-        <m:d>
-          <m:dPr>
-            <m:begChr m:val="["/>
-            <m:endChr m:val="]"/>
-            <m:ctrlPr>
-              <w:rPr>
-                <w:rFonts w:ascii="Cambria Math" w:hAnsi="Cambria Math"/>
-                <w:i/>
-              </w:rPr>
-            </m:ctrlPr>
-          </m:dPr>
-          <m:e>
-            <m:m>
-              <m:mPr>
-                <m:mcs>
-                  <m:mc>
-                    <m:mcPr>
-                      <m:count m:val="1"/>
-                      <m:mcJc m:val="center"/>
-                    </m:mcPr>
-                  </m:mc>
-                </m:mcs>
-                <m:ctrlPr>
-                  <w:rPr>
-                    <w:rFonts w:ascii="Cambria Math" w:hAnsi="Cambria Math"/>
-                    <w:i/>
-                  </w:rPr>
-                </m:ctrlPr>
-              </m:mPr>
-              <m:mr>
-                <m:e>
-                  <m:r>
-                    <w:rPr>
-                      <w:rFonts w:ascii="Cambria Math" w:hAnsi="Cambria Math"/>
-                    </w:rPr>
-                    <m:t>1</m:t>
-                  </m:r>
-                </m:e>
-              </m:mr>
-              <m:mr>
-                <m:e>
-                  <m:r>
-                    <w:rPr>
-                      <w:rFonts w:ascii="Cambria Math" w:hAnsi="Cambria Math"/>
-                    </w:rPr>
-                    <m:t>0</m:t>
-                  </m:r>
-                </m:e>
-              </m:mr>
-              <m:mr>
-                <m:e>
-                  <m:r>
-                    <w:rPr>
-                      <w:rFonts w:ascii="Cambria Math" w:hAnsi="Cambria Math"/>
-                    </w:rPr>
-                    <m:t>0</m:t>
-                  </m:r>
-                </m:e>
-              </m:mr>
-            </m:m>
-            <m:r>
-              <w:rPr>
-                <w:rFonts w:ascii="Cambria Math" w:hAnsi="Cambria Math"/>
-              </w:rPr>
-              <m:t xml:space="preserve"> </m:t>
-            </m:r>
-            <m:m>
-              <m:mPr>
-                <m:mcs>
-                  <m:mc>
-                    <m:mcPr>
-                      <m:count m:val="1"/>
-                      <m:mcJc m:val="center"/>
-                    </m:mcPr>
-                  </m:mc>
-                </m:mcs>
-                <m:ctrlPr>
-                  <w:rPr>
-                    <w:rFonts w:ascii="Cambria Math" w:hAnsi="Cambria Math"/>
-                    <w:i/>
-                  </w:rPr>
-                </m:ctrlPr>
-              </m:mPr>
-              <m:mr>
-                <m:e>
-                  <m:r>
-                    <w:rPr>
-                      <w:rFonts w:ascii="Cambria Math" w:hAnsi="Cambria Math"/>
-                    </w:rPr>
-                    <m:t>0</m:t>
-                  </m:r>
-                </m:e>
-              </m:mr>
-              <m:mr>
-                <m:e>
-                  <m:r>
-                    <w:rPr>
-                      <w:rFonts w:ascii="Cambria Math" w:hAnsi="Cambria Math"/>
-                    </w:rPr>
-                    <m:t>1</m:t>
-                  </m:r>
-                </m:e>
-              </m:mr>
-              <m:mr>
-                <m:e>
-                  <m:r>
-                    <w:rPr>
-                      <w:rFonts w:ascii="Cambria Math" w:hAnsi="Cambria Math"/>
-                    </w:rPr>
-                    <m:t>0</m:t>
-                  </m:r>
-                </m:e>
-              </m:mr>
-            </m:m>
-            <m:r>
-              <w:rPr>
-                <w:rFonts w:ascii="Cambria Math" w:hAnsi="Cambria Math"/>
-              </w:rPr>
-              <m:t xml:space="preserve"> </m:t>
-            </m:r>
-            <m:m>
-              <m:mPr>
-                <m:mcs>
-                  <m:mc>
-                    <m:mcPr>
-                      <m:count m:val="1"/>
-                      <m:mcJc m:val="center"/>
-                    </m:mcPr>
-                  </m:mc>
-                </m:mcs>
-                <m:ctrlPr>
-                  <w:rPr>
-                    <w:rFonts w:ascii="Cambria Math" w:hAnsi="Cambria Math"/>
-                    <w:i/>
-                  </w:rPr>
-                </m:ctrlPr>
-              </m:mPr>
-              <m:mr>
-                <m:e>
-                  <m:f>
-                    <m:fPr>
-                      <m:type m:val="lin"/>
-                      <m:ctrlPr>
-                        <w:rPr>
-                          <w:rFonts w:ascii="Cambria Math" w:hAnsi="Cambria Math"/>
-                          <w:i/>
-                        </w:rPr>
-                      </m:ctrlPr>
-                    </m:fPr>
-                    <m:num>
-                      <m:r>
-                        <w:rPr>
-                          <w:rFonts w:ascii="Cambria Math" w:hAnsi="Cambria Math"/>
-                        </w:rPr>
-                        <m:t>-x</m:t>
-                      </m:r>
-                    </m:num>
-                    <m:den>
-                      <m:r>
-                        <w:rPr>
-                          <w:rFonts w:ascii="Cambria Math" w:hAnsi="Cambria Math"/>
-                        </w:rPr>
-                        <m:t>f</m:t>
-                      </m:r>
-                    </m:den>
-                  </m:f>
-                </m:e>
-              </m:mr>
-              <m:mr>
-                <m:e>
-                  <m:f>
-                    <m:fPr>
-                      <m:type m:val="lin"/>
-                      <m:ctrlPr>
-                        <w:rPr>
-                          <w:rFonts w:ascii="Cambria Math" w:hAnsi="Cambria Math"/>
-                          <w:i/>
-                        </w:rPr>
-                      </m:ctrlPr>
-                    </m:fPr>
-                    <m:num>
-                      <m:r>
-                        <w:rPr>
-                          <w:rFonts w:ascii="Cambria Math" w:hAnsi="Cambria Math"/>
-                        </w:rPr>
-                        <m:t>-y</m:t>
-                      </m:r>
-                    </m:num>
-                    <m:den>
-                      <m:r>
-                        <w:rPr>
-                          <w:rFonts w:ascii="Cambria Math" w:hAnsi="Cambria Math"/>
-                        </w:rPr>
-                        <m:t>f</m:t>
-                      </m:r>
-                    </m:den>
-                  </m:f>
-                </m:e>
-              </m:mr>
-              <m:mr>
-                <m:e>
-                  <m:r>
-                    <w:rPr>
-                      <w:rFonts w:ascii="Cambria Math" w:hAnsi="Cambria Math"/>
-                    </w:rPr>
-                    <m:t>0</m:t>
-                  </m:r>
-                </m:e>
-              </m:mr>
-            </m:m>
-            <m:r>
-              <w:rPr>
-                <w:rFonts w:ascii="Cambria Math" w:hAnsi="Cambria Math"/>
-              </w:rPr>
-              <m:t xml:space="preserve"> </m:t>
-            </m:r>
-            <m:m>
-              <m:mPr>
-                <m:mcs>
-                  <m:mc>
-                    <m:mcPr>
-                      <m:count m:val="1"/>
-                      <m:mcJc m:val="center"/>
-                    </m:mcPr>
-                  </m:mc>
-                </m:mcs>
-                <m:ctrlPr>
-                  <w:rPr>
-                    <w:rFonts w:ascii="Cambria Math" w:hAnsi="Cambria Math"/>
-                    <w:i/>
-                  </w:rPr>
-                </m:ctrlPr>
-              </m:mPr>
-              <m:mr>
-                <m:e>
-                  <m:r>
-                    <w:rPr>
-                      <w:rFonts w:ascii="Cambria Math" w:hAnsi="Cambria Math"/>
-                    </w:rPr>
-                    <m:t>0</m:t>
-                  </m:r>
-                </m:e>
-              </m:mr>
-              <m:mr>
-                <m:e>
-                  <m:r>
-                    <w:rPr>
-                      <w:rFonts w:ascii="Cambria Math" w:hAnsi="Cambria Math"/>
-                    </w:rPr>
-                    <m:t>0</m:t>
-                  </m:r>
-                </m:e>
-              </m:mr>
-              <m:mr>
-                <m:e>
-                  <m:f>
-                    <m:fPr>
-                      <m:type m:val="lin"/>
-                      <m:ctrlPr>
-                        <w:rPr>
-                          <w:rFonts w:ascii="Cambria Math" w:hAnsi="Cambria Math"/>
-                          <w:i/>
-                        </w:rPr>
-                      </m:ctrlPr>
-                    </m:fPr>
-                    <m:num>
                       <m:r>
                         <w:rPr>
                           <w:rFonts w:ascii="Cambria Math" w:hAnsi="Cambria Math"/>
@@ -2358,6 +2410,12 @@
               </m:mr>
               <m:mr>
                 <m:e>
+                  <m:r>
+                    <w:rPr>
+                      <w:rFonts w:ascii="Cambria Math" w:eastAsiaTheme="minorEastAsia" w:hAnsi="Cambria Math"/>
+                    </w:rPr>
+                    <m:t>-</m:t>
+                  </m:r>
                   <m:f>
                     <m:fPr>
                       <m:ctrlPr>
@@ -2394,6 +2452,12 @@
             <w:rFonts w:ascii="Cambria Math" w:eastAsiaTheme="minorEastAsia" w:hAnsi="Cambria Math"/>
           </w:rPr>
           <m:t>=</m:t>
+        </m:r>
+        <m:r>
+          <w:rPr>
+            <w:rFonts w:ascii="Cambria Math" w:eastAsiaTheme="minorEastAsia" w:hAnsi="Cambria Math"/>
+          </w:rPr>
+          <m:t>-</m:t>
         </m:r>
         <m:d>
           <m:dPr>
@@ -2493,7 +2557,7 @@
           <w:rFonts w:eastAsiaTheme="minorEastAsia"/>
         </w:rPr>
         <w:tab/>
-        <w:t>(12</w:t>
+        <w:t>(13</w:t>
       </w:r>
       <w:r>
         <w:rPr>
@@ -2510,7 +2574,6 @@
         </w:tabs>
         <w:rPr>
           <w:rFonts w:eastAsiaTheme="minorEastAsia"/>
-          <w:lang w:val="fr-FR"/>
         </w:rPr>
       </w:pPr>
       <w:r>
@@ -2678,13 +2741,7 @@
                   <w:rPr>
                     <w:rFonts w:ascii="Cambria Math" w:hAnsi="Cambria Math"/>
                   </w:rPr>
-                  <m:t>l</m:t>
-                </m:r>
-                <m:r>
-                  <w:rPr>
-                    <w:rFonts w:ascii="Cambria Math" w:hAnsi="Cambria Math"/>
-                  </w:rPr>
-                  <m:t>0</m:t>
+                  <m:t>l0</m:t>
                 </m:r>
               </m:sub>
             </m:sSub>
@@ -2712,13 +2769,7 @@
                   <w:rPr>
                     <w:rFonts w:ascii="Cambria Math" w:hAnsi="Cambria Math"/>
                   </w:rPr>
-                  <m:t>l</m:t>
-                </m:r>
-                <m:r>
-                  <w:rPr>
-                    <w:rFonts w:ascii="Cambria Math" w:hAnsi="Cambria Math"/>
-                  </w:rPr>
-                  <m:t>0</m:t>
+                  <m:t>l0</m:t>
                 </m:r>
               </m:sub>
             </m:sSub>
@@ -2874,13 +2925,7 @@
                   <w:rPr>
                     <w:rFonts w:ascii="Cambria Math" w:hAnsi="Cambria Math"/>
                   </w:rPr>
-                  <m:t>l</m:t>
-                </m:r>
-                <m:r>
-                  <w:rPr>
-                    <w:rFonts w:ascii="Cambria Math" w:hAnsi="Cambria Math"/>
-                  </w:rPr>
-                  <m:t>1</m:t>
+                  <m:t>l1</m:t>
                 </m:r>
               </m:sub>
             </m:sSub>
@@ -3036,13 +3081,7 @@
                   <w:rPr>
                     <w:rFonts w:ascii="Cambria Math" w:hAnsi="Cambria Math"/>
                   </w:rPr>
-                  <m:t>r</m:t>
-                </m:r>
-                <m:r>
-                  <w:rPr>
-                    <w:rFonts w:ascii="Cambria Math" w:hAnsi="Cambria Math"/>
-                  </w:rPr>
-                  <m:t>0</m:t>
+                  <m:t>r0</m:t>
                 </m:r>
               </m:sub>
             </m:sSub>
@@ -3198,13 +3237,7 @@
                   <w:rPr>
                     <w:rFonts w:ascii="Cambria Math" w:hAnsi="Cambria Math"/>
                   </w:rPr>
-                  <m:t>r</m:t>
-                </m:r>
-                <m:r>
-                  <w:rPr>
-                    <w:rFonts w:ascii="Cambria Math" w:hAnsi="Cambria Math"/>
-                  </w:rPr>
-                  <m:t>1</m:t>
+                  <m:t>r1</m:t>
                 </m:r>
               </m:sub>
             </m:sSub>
@@ -3537,13 +3570,7 @@
               <w:rPr>
                 <w:rFonts w:ascii="Cambria Math" w:hAnsi="Cambria Math"/>
               </w:rPr>
-              <m:t>=</m:t>
-            </m:r>
-            <m:r>
-              <w:rPr>
-                <w:rFonts w:ascii="Cambria Math" w:hAnsi="Cambria Math"/>
-              </w:rPr>
-              <m:t>x</m:t>
+              <m:t>=x</m:t>
             </m:r>
           </m:e>
           <m:sub>
@@ -3679,13 +3706,7 @@
                   <w:rPr>
                     <w:rFonts w:ascii="Cambria Math" w:hAnsi="Cambria Math"/>
                   </w:rPr>
-                  <m:t>l</m:t>
-                </m:r>
-                <m:r>
-                  <w:rPr>
-                    <w:rFonts w:ascii="Cambria Math" w:hAnsi="Cambria Math"/>
-                  </w:rPr>
-                  <m:t>1</m:t>
+                  <m:t>l1</m:t>
                 </m:r>
               </m:sub>
             </m:sSub>
@@ -3783,13 +3804,7 @@
                   <w:rPr>
                     <w:rFonts w:ascii="Cambria Math" w:hAnsi="Cambria Math"/>
                   </w:rPr>
-                  <m:t>l</m:t>
-                </m:r>
-                <m:r>
-                  <w:rPr>
-                    <w:rFonts w:ascii="Cambria Math" w:hAnsi="Cambria Math"/>
-                  </w:rPr>
-                  <m:t>0</m:t>
+                  <m:t>l0</m:t>
                 </m:r>
               </m:sub>
             </m:sSub>
@@ -4612,13 +4627,7 @@
           <w:rPr>
             <w:rFonts w:ascii="Cambria Math" w:hAnsi="Cambria Math"/>
           </w:rPr>
-          <m:t>=</m:t>
-        </m:r>
-        <m:r>
-          <w:rPr>
-            <w:rFonts w:ascii="Cambria Math" w:hAnsi="Cambria Math"/>
-          </w:rPr>
-          <m:t>p</m:t>
+          <m:t>=p</m:t>
         </m:r>
         <m:d>
           <m:dPr>
@@ -4911,6 +4920,246 @@
         <w:rPr>
           <w:rFonts w:eastAsiaTheme="minorEastAsia"/>
         </w:rPr>
+        <w:t>for W = 0</w:t>
+      </w:r>
+    </w:p>
+    <w:p>
+      <w:pPr>
+        <w:tabs>
+          <w:tab w:val="center" w:pos="4867"/>
+          <w:tab w:val="right" w:pos="9720"/>
+        </w:tabs>
+        <w:rPr>
+          <w:rFonts w:eastAsiaTheme="minorEastAsia"/>
+        </w:rPr>
+      </w:pPr>
+      <w:r>
+        <w:rPr>
+          <w:rFonts w:eastAsiaTheme="minorEastAsia"/>
+        </w:rPr>
+        <w:tab/>
+      </w:r>
+      <m:oMath>
+        <m:r>
+          <w:rPr>
+            <w:rFonts w:ascii="Cambria Math" w:hAnsi="Cambria Math"/>
+          </w:rPr>
+          <m:t>p</m:t>
+        </m:r>
+        <m:d>
+          <m:dPr>
+            <m:ctrlPr>
+              <w:rPr>
+                <w:rFonts w:ascii="Cambria Math" w:hAnsi="Cambria Math"/>
+                <w:i/>
+              </w:rPr>
+            </m:ctrlPr>
+          </m:dPr>
+          <m:e>
+            <m:sSub>
+              <m:sSubPr>
+                <m:ctrlPr>
+                  <w:rPr>
+                    <w:rFonts w:ascii="Cambria Math" w:hAnsi="Cambria Math"/>
+                    <w:i/>
+                  </w:rPr>
+                </m:ctrlPr>
+              </m:sSubPr>
+              <m:e>
+                <m:r>
+                  <w:rPr>
+                    <w:rFonts w:ascii="Cambria Math" w:hAnsi="Cambria Math"/>
+                  </w:rPr>
+                  <m:t>x</m:t>
+                </m:r>
+              </m:e>
+              <m:sub>
+                <m:r>
+                  <w:rPr>
+                    <w:rFonts w:ascii="Cambria Math" w:hAnsi="Cambria Math"/>
+                  </w:rPr>
+                  <m:t>l</m:t>
+                </m:r>
+              </m:sub>
+            </m:sSub>
+          </m:e>
+        </m:d>
+        <m:r>
+          <w:rPr>
+            <w:rFonts w:ascii="Cambria Math" w:hAnsi="Cambria Math"/>
+          </w:rPr>
+          <m:t>=</m:t>
+        </m:r>
+        <m:f>
+          <m:fPr>
+            <m:ctrlPr>
+              <w:rPr>
+                <w:rFonts w:ascii="Cambria Math" w:hAnsi="Cambria Math"/>
+                <w:i/>
+              </w:rPr>
+            </m:ctrlPr>
+          </m:fPr>
+          <m:num>
+            <m:sSub>
+              <m:sSubPr>
+                <m:ctrlPr>
+                  <w:rPr>
+                    <w:rFonts w:ascii="Cambria Math" w:hAnsi="Cambria Math"/>
+                    <w:i/>
+                  </w:rPr>
+                </m:ctrlPr>
+              </m:sSubPr>
+              <m:e>
+                <m:r>
+                  <w:rPr>
+                    <w:rFonts w:ascii="Cambria Math" w:hAnsi="Cambria Math"/>
+                  </w:rPr>
+                  <m:t>Z</m:t>
+                </m:r>
+              </m:e>
+              <m:sub>
+                <m:r>
+                  <w:rPr>
+                    <w:rFonts w:ascii="Cambria Math" w:hAnsi="Cambria Math"/>
+                  </w:rPr>
+                  <m:t>r1</m:t>
+                </m:r>
+              </m:sub>
+            </m:sSub>
+            <m:sSub>
+              <m:sSubPr>
+                <m:ctrlPr>
+                  <w:rPr>
+                    <w:rFonts w:ascii="Cambria Math" w:hAnsi="Cambria Math"/>
+                    <w:i/>
+                  </w:rPr>
+                </m:ctrlPr>
+              </m:sSubPr>
+              <m:e>
+                <m:r>
+                  <w:rPr>
+                    <w:rFonts w:ascii="Cambria Math" w:hAnsi="Cambria Math"/>
+                  </w:rPr>
+                  <m:t>f</m:t>
+                </m:r>
+              </m:e>
+              <m:sub>
+                <m:r>
+                  <w:rPr>
+                    <w:rFonts w:ascii="Cambria Math" w:hAnsi="Cambria Math"/>
+                  </w:rPr>
+                  <m:t>l</m:t>
+                </m:r>
+              </m:sub>
+            </m:sSub>
+          </m:num>
+          <m:den>
+            <m:d>
+              <m:dPr>
+                <m:ctrlPr>
+                  <w:rPr>
+                    <w:rFonts w:ascii="Cambria Math" w:hAnsi="Cambria Math"/>
+                    <w:i/>
+                  </w:rPr>
+                </m:ctrlPr>
+              </m:dPr>
+              <m:e>
+                <m:sSub>
+                  <m:sSubPr>
+                    <m:ctrlPr>
+                      <w:rPr>
+                        <w:rFonts w:ascii="Cambria Math" w:hAnsi="Cambria Math"/>
+                        <w:i/>
+                      </w:rPr>
+                    </m:ctrlPr>
+                  </m:sSubPr>
+                  <m:e>
+                    <m:r>
+                      <w:rPr>
+                        <w:rFonts w:ascii="Cambria Math" w:hAnsi="Cambria Math"/>
+                      </w:rPr>
+                      <m:t>Z</m:t>
+                    </m:r>
+                  </m:e>
+                  <m:sub>
+                    <m:r>
+                      <w:rPr>
+                        <w:rFonts w:ascii="Cambria Math" w:hAnsi="Cambria Math"/>
+                      </w:rPr>
+                      <m:t>r1</m:t>
+                    </m:r>
+                  </m:sub>
+                </m:sSub>
+                <m:r>
+                  <w:rPr>
+                    <w:rFonts w:ascii="Cambria Math" w:hAnsi="Cambria Math"/>
+                  </w:rPr>
+                  <m:t>+b</m:t>
+                </m:r>
+              </m:e>
+            </m:d>
+            <m:sSub>
+              <m:sSubPr>
+                <m:ctrlPr>
+                  <w:rPr>
+                    <w:rFonts w:ascii="Cambria Math" w:hAnsi="Cambria Math"/>
+                    <w:i/>
+                  </w:rPr>
+                </m:ctrlPr>
+              </m:sSubPr>
+              <m:e>
+                <m:r>
+                  <w:rPr>
+                    <w:rFonts w:ascii="Cambria Math" w:hAnsi="Cambria Math"/>
+                  </w:rPr>
+                  <m:t>f</m:t>
+                </m:r>
+              </m:e>
+              <m:sub>
+                <m:r>
+                  <w:rPr>
+                    <w:rFonts w:ascii="Cambria Math" w:hAnsi="Cambria Math"/>
+                  </w:rPr>
+                  <m:t>r</m:t>
+                </m:r>
+              </m:sub>
+            </m:sSub>
+          </m:den>
+        </m:f>
+      </m:oMath>
+      <w:r>
+        <w:rPr>
+          <w:rFonts w:eastAsiaTheme="minorEastAsia"/>
+        </w:rPr>
+        <w:tab/>
+        <w:t>(21)</w:t>
+      </w:r>
+    </w:p>
+    <w:p>
+      <w:pPr>
+        <w:tabs>
+          <w:tab w:val="center" w:pos="4867"/>
+          <w:tab w:val="right" w:pos="9720"/>
+        </w:tabs>
+        <w:rPr>
+          <w:rFonts w:eastAsiaTheme="minorEastAsia"/>
+        </w:rPr>
+      </w:pPr>
+    </w:p>
+    <w:p>
+      <w:pPr>
+        <w:tabs>
+          <w:tab w:val="center" w:pos="4867"/>
+          <w:tab w:val="right" w:pos="9720"/>
+        </w:tabs>
+        <w:rPr>
+          <w:rFonts w:eastAsiaTheme="minorEastAsia"/>
+        </w:rPr>
+      </w:pPr>
+      <w:r>
+        <w:rPr>
+          <w:rFonts w:eastAsiaTheme="minorEastAsia"/>
+        </w:rPr>
         <w:t>or</w:t>
       </w:r>
     </w:p>
@@ -5347,13 +5596,7 @@
           <w:rPr>
             <w:rFonts w:ascii="Cambria Math" w:hAnsi="Cambria Math"/>
           </w:rPr>
-          <m:t>=</m:t>
-        </m:r>
-        <m:r>
-          <w:rPr>
-            <w:rFonts w:ascii="Cambria Math" w:hAnsi="Cambria Math"/>
-          </w:rPr>
-          <m:t>-</m:t>
+          <m:t>=-</m:t>
         </m:r>
         <m:f>
           <m:fPr>
@@ -5500,13 +5743,7 @@
           <w:rPr>
             <w:rFonts w:ascii="Cambria Math" w:hAnsi="Cambria Math"/>
           </w:rPr>
-          <m:t>=</m:t>
-        </m:r>
-        <m:r>
-          <w:rPr>
-            <w:rFonts w:ascii="Cambria Math" w:hAnsi="Cambria Math"/>
-          </w:rPr>
-          <m:t>-</m:t>
+          <m:t>=-</m:t>
         </m:r>
         <m:f>
           <m:fPr>
@@ -5963,6 +6200,7 @@
         <w:rPr>
           <w:rFonts w:eastAsiaTheme="minorEastAsia"/>
         </w:rPr>
+        <w:lastRenderedPageBreak/>
         <w:tab/>
         <w:t xml:space="preserve"> </w:t>
       </w:r>
@@ -6222,13 +6460,7 @@
                   <w:rPr>
                     <w:rFonts w:ascii="Cambria Math" w:hAnsi="Cambria Math"/>
                   </w:rPr>
-                  <m:t>+</m:t>
-                </m:r>
-                <m:r>
-                  <w:rPr>
-                    <w:rFonts w:ascii="Cambria Math" w:hAnsi="Cambria Math"/>
-                  </w:rPr>
-                  <m:t>d</m:t>
+                  <m:t>+d</m:t>
                 </m:r>
               </m:e>
             </m:d>
@@ -6300,13 +6532,7 @@
                   <w:rPr>
                     <w:rFonts w:ascii="Cambria Math" w:hAnsi="Cambria Math"/>
                   </w:rPr>
-                  <m:t>+</m:t>
-                </m:r>
-                <m:r>
-                  <w:rPr>
-                    <w:rFonts w:ascii="Cambria Math" w:hAnsi="Cambria Math"/>
-                  </w:rPr>
-                  <m:t>d</m:t>
+                  <m:t>+d</m:t>
                 </m:r>
               </m:e>
             </m:d>
@@ -7154,7 +7380,6 @@
         </w:rPr>
       </w:pPr>
       <w:r>
-        <w:lastRenderedPageBreak/>
         <w:tab/>
       </w:r>
       <m:oMath>
@@ -8947,13 +9172,7 @@
               <w:rPr>
                 <w:rFonts w:ascii="Cambria Math" w:hAnsi="Cambria Math"/>
               </w:rPr>
-              <m:t>b</m:t>
-            </m:r>
-            <m:r>
-              <w:rPr>
-                <w:rFonts w:ascii="Cambria Math" w:hAnsi="Cambria Math"/>
-              </w:rPr>
-              <m:t>+</m:t>
+              <m:t>b+</m:t>
             </m:r>
             <m:sSub>
               <m:sSubPr>
@@ -10702,8 +10921,6 @@
         <w:jc w:val="center"/>
         <w:rPr>
           <w:rFonts w:eastAsiaTheme="minorEastAsia"/>
-          <w:sz w:val="32"/>
-          <w:szCs w:val="32"/>
         </w:rPr>
       </w:pPr>
     </w:p>
@@ -10716,15 +10933,11 @@
         <w:jc w:val="center"/>
         <w:rPr>
           <w:rFonts w:eastAsiaTheme="minorEastAsia"/>
-          <w:sz w:val="32"/>
-          <w:szCs w:val="32"/>
         </w:rPr>
       </w:pPr>
       <w:r>
         <w:rPr>
           <w:rFonts w:eastAsiaTheme="minorEastAsia"/>
-          <w:sz w:val="32"/>
-          <w:szCs w:val="32"/>
         </w:rPr>
         <w:t>QED</w:t>
       </w:r>
@@ -11404,7 +11617,7 @@
 </file>
 
 <file path=customXml/itemProps1.xml><?xml version="1.0" encoding="utf-8"?>
-<ds:datastoreItem xmlns:ds="http://schemas.openxmlformats.org/officeDocument/2006/customXml" ds:itemID="{E5AEB896-0DFA-4B82-B6BD-10D937058E2B}">
+<ds:datastoreItem xmlns:ds="http://schemas.openxmlformats.org/officeDocument/2006/customXml" ds:itemID="{8E5FC013-7556-4B02-B3B3-ABCF53A3908C}">
   <ds:schemaRefs>
     <ds:schemaRef ds:uri="http://schemas.openxmlformats.org/officeDocument/2006/bibliography"/>
   </ds:schemaRefs>

</xml_diff>